<commit_message>
CRM update to pull 590
</commit_message>
<xml_diff>
--- a/design/Design Specification - Capture - July CRM Enhancements.docx
+++ b/design/Design Specification - Capture - July CRM Enhancements.docx
@@ -9,8 +9,6 @@
           <w:rFonts w:asciiTheme="minorHAnsi" w:hAnsiTheme="minorHAnsi"/>
         </w:rPr>
       </w:pPr>
-      <w:bookmarkStart w:id="0" w:name="_GoBack"/>
-      <w:bookmarkEnd w:id="0"/>
     </w:p>
     <w:p>
       <w:pPr>
@@ -617,21 +615,7 @@
               <w:rPr>
                 <w:rFonts w:asciiTheme="minorHAnsi" w:hAnsiTheme="minorHAnsi"/>
               </w:rPr>
-              <w:t xml:space="preserve">Added </w:t>
-            </w:r>
-            <w:proofErr w:type="spellStart"/>
-            <w:r>
-              <w:rPr>
-                <w:rFonts w:asciiTheme="minorHAnsi" w:hAnsiTheme="minorHAnsi"/>
-              </w:rPr>
-              <w:t>requriements</w:t>
-            </w:r>
-            <w:proofErr w:type="spellEnd"/>
-            <w:r>
-              <w:rPr>
-                <w:rFonts w:asciiTheme="minorHAnsi" w:hAnsiTheme="minorHAnsi"/>
-              </w:rPr>
-              <w:t xml:space="preserve"> and design details for GH issues up to #640.</w:t>
+              <w:t>Added requriements and design details for GH issues up to #640.</w:t>
             </w:r>
           </w:p>
         </w:tc>
@@ -763,6 +747,12 @@
                 <w:rFonts w:asciiTheme="minorHAnsi" w:hAnsiTheme="minorHAnsi"/>
               </w:rPr>
             </w:pPr>
+            <w:r>
+              <w:rPr>
+                <w:rFonts w:asciiTheme="minorHAnsi" w:hAnsiTheme="minorHAnsi"/>
+              </w:rPr>
+              <w:t>6/15/2015</w:t>
+            </w:r>
           </w:p>
         </w:tc>
         <w:tc>
@@ -777,6 +767,12 @@
                 <w:rFonts w:asciiTheme="minorHAnsi" w:hAnsiTheme="minorHAnsi"/>
               </w:rPr>
             </w:pPr>
+            <w:r>
+              <w:rPr>
+                <w:rFonts w:asciiTheme="minorHAnsi" w:hAnsiTheme="minorHAnsi"/>
+              </w:rPr>
+              <w:t>1.3</w:t>
+            </w:r>
           </w:p>
         </w:tc>
         <w:tc>
@@ -790,6 +786,12 @@
                 <w:rFonts w:asciiTheme="minorHAnsi" w:hAnsiTheme="minorHAnsi"/>
               </w:rPr>
             </w:pPr>
+            <w:r>
+              <w:rPr>
+                <w:rFonts w:asciiTheme="minorHAnsi" w:hAnsiTheme="minorHAnsi"/>
+              </w:rPr>
+              <w:t>Pulled 590 per Paul</w:t>
+            </w:r>
           </w:p>
         </w:tc>
         <w:tc>
@@ -804,6 +806,14 @@
                 <w:rFonts w:asciiTheme="minorHAnsi" w:hAnsiTheme="minorHAnsi"/>
               </w:rPr>
             </w:pPr>
+            <w:r>
+              <w:rPr>
+                <w:rFonts w:asciiTheme="minorHAnsi" w:hAnsiTheme="minorHAnsi"/>
+              </w:rPr>
+              <w:t>John Palubinskas</w:t>
+            </w:r>
+            <w:bookmarkStart w:id="0" w:name="_GoBack"/>
+            <w:bookmarkEnd w:id="0"/>
           </w:p>
         </w:tc>
       </w:tr>
@@ -4937,18 +4947,8 @@
                 <w:sz w:val="18"/>
                 <w:szCs w:val="18"/>
               </w:rPr>
-              <w:t xml:space="preserve">CRM – Import competitor into </w:t>
+              <w:t>CRM – Import competitor into config</w:t>
             </w:r>
-            <w:proofErr w:type="spellStart"/>
-            <w:r>
-              <w:rPr>
-                <w:rFonts w:asciiTheme="minorHAnsi" w:hAnsiTheme="minorHAnsi"/>
-                <w:sz w:val="18"/>
-                <w:szCs w:val="18"/>
-              </w:rPr>
-              <w:t>config</w:t>
-            </w:r>
-            <w:proofErr w:type="spellEnd"/>
           </w:p>
         </w:tc>
       </w:tr>
@@ -4973,6 +4973,7 @@
               <w:jc w:val="center"/>
               <w:rPr>
                 <w:rFonts w:asciiTheme="minorHAnsi" w:hAnsiTheme="minorHAnsi"/>
+                <w:strike/>
                 <w:sz w:val="18"/>
                 <w:szCs w:val="18"/>
               </w:rPr>
@@ -4980,6 +4981,7 @@
             <w:r>
               <w:rPr>
                 <w:rFonts w:asciiTheme="minorHAnsi" w:hAnsiTheme="minorHAnsi"/>
+                <w:strike/>
                 <w:sz w:val="18"/>
                 <w:szCs w:val="18"/>
               </w:rPr>
@@ -5003,6 +5005,7 @@
               <w:spacing w:line="276" w:lineRule="auto"/>
               <w:rPr>
                 <w:rFonts w:asciiTheme="minorHAnsi" w:hAnsiTheme="minorHAnsi"/>
+                <w:strike/>
                 <w:sz w:val="18"/>
                 <w:szCs w:val="18"/>
               </w:rPr>
@@ -5010,6 +5013,7 @@
             <w:r>
               <w:rPr>
                 <w:rFonts w:asciiTheme="minorHAnsi" w:hAnsiTheme="minorHAnsi"/>
+                <w:strike/>
                 <w:sz w:val="18"/>
                 <w:szCs w:val="18"/>
               </w:rPr>
@@ -5146,25 +5150,7 @@
                 <w:sz w:val="18"/>
                 <w:szCs w:val="18"/>
               </w:rPr>
-              <w:t xml:space="preserve">CRM – Replicate product </w:t>
-            </w:r>
-            <w:proofErr w:type="spellStart"/>
-            <w:r>
-              <w:rPr>
-                <w:rFonts w:asciiTheme="minorHAnsi" w:hAnsiTheme="minorHAnsi"/>
-                <w:sz w:val="18"/>
-                <w:szCs w:val="18"/>
-              </w:rPr>
-              <w:t>upsert</w:t>
-            </w:r>
-            <w:proofErr w:type="spellEnd"/>
-            <w:r>
-              <w:rPr>
-                <w:rFonts w:asciiTheme="minorHAnsi" w:hAnsiTheme="minorHAnsi"/>
-                <w:sz w:val="18"/>
-                <w:szCs w:val="18"/>
-              </w:rPr>
-              <w:t xml:space="preserve"> changes to all XSLs</w:t>
+              <w:t>CRM – Replicate product upsert changes to all XSLs</w:t>
             </w:r>
           </w:p>
         </w:tc>
@@ -5502,25 +5488,7 @@
                 <w:sz w:val="18"/>
                 <w:szCs w:val="18"/>
               </w:rPr>
-              <w:t xml:space="preserve">CRM – attribute </w:t>
-            </w:r>
-            <w:proofErr w:type="spellStart"/>
-            <w:r>
-              <w:rPr>
-                <w:rFonts w:asciiTheme="minorHAnsi" w:hAnsiTheme="minorHAnsi"/>
-                <w:sz w:val="18"/>
-                <w:szCs w:val="18"/>
-              </w:rPr>
-              <w:t>sfdcRunUpserts_quote</w:t>
-            </w:r>
-            <w:proofErr w:type="spellEnd"/>
-            <w:r>
-              <w:rPr>
-                <w:rFonts w:asciiTheme="minorHAnsi" w:hAnsiTheme="minorHAnsi"/>
-                <w:sz w:val="18"/>
-                <w:szCs w:val="18"/>
-              </w:rPr>
-              <w:t xml:space="preserve"> does not flip to True when it should</w:t>
+              <w:t>CRM – attribute sfdcRunUpserts_quote does not flip to True when it should</w:t>
             </w:r>
           </w:p>
         </w:tc>
@@ -5587,18 +5555,8 @@
                 <w:sz w:val="18"/>
                 <w:szCs w:val="18"/>
               </w:rPr>
-              <w:t xml:space="preserve">CRM – fix behavior of opportunity </w:t>
+              <w:t>CRM – fix behavior of opportunity stage_quote</w:t>
             </w:r>
-            <w:proofErr w:type="spellStart"/>
-            <w:r>
-              <w:rPr>
-                <w:rFonts w:asciiTheme="minorHAnsi" w:hAnsiTheme="minorHAnsi"/>
-                <w:sz w:val="18"/>
-                <w:szCs w:val="18"/>
-              </w:rPr>
-              <w:t>stage_quote</w:t>
-            </w:r>
-            <w:proofErr w:type="spellEnd"/>
           </w:p>
         </w:tc>
       </w:tr>
@@ -5678,23 +5636,9 @@
                 <w:sz w:val="18"/>
                 <w:szCs w:val="18"/>
               </w:rPr>
-              <w:t xml:space="preserve">CRM - Site environment text overlaps main </w:t>
-            </w:r>
-            <w:proofErr w:type="spellStart"/>
-            <w:r>
-              <w:rPr>
-                <w:rStyle w:val="js-issue-title"/>
-                <w:rFonts w:asciiTheme="minorHAnsi" w:hAnsiTheme="minorHAnsi" w:cs="Helvetica"/>
-                <w:b w:val="0"/>
-                <w:bCs/>
-                <w:color w:val="333333"/>
-                <w:sz w:val="18"/>
-                <w:szCs w:val="18"/>
-              </w:rPr>
-              <w:t>nav</w:t>
+              <w:t>CRM - Site environment text overlaps main nav</w:t>
             </w:r>
             <w:bookmarkEnd w:id="16"/>
-            <w:proofErr w:type="spellEnd"/>
           </w:p>
         </w:tc>
       </w:tr>
@@ -5869,21 +5813,7 @@
               <w:rPr>
                 <w:rFonts w:asciiTheme="minorHAnsi" w:hAnsiTheme="minorHAnsi"/>
               </w:rPr>
-              <w:t xml:space="preserve">CRM - Import </w:t>
-            </w:r>
-            <w:proofErr w:type="spellStart"/>
-            <w:r>
-              <w:rPr>
-                <w:rFonts w:asciiTheme="minorHAnsi" w:hAnsiTheme="minorHAnsi"/>
-              </w:rPr>
-              <w:t>Infopro</w:t>
-            </w:r>
-            <w:proofErr w:type="spellEnd"/>
-            <w:r>
-              <w:rPr>
-                <w:rFonts w:asciiTheme="minorHAnsi" w:hAnsiTheme="minorHAnsi"/>
-              </w:rPr>
-              <w:t xml:space="preserve"> Division Number from SFDC</w:t>
+              <w:t>CRM - Import Infopro Division Number from SFDC</w:t>
             </w:r>
           </w:p>
         </w:tc>
@@ -5941,21 +5871,7 @@
               <w:rPr>
                 <w:rFonts w:asciiTheme="minorHAnsi" w:hAnsiTheme="minorHAnsi"/>
               </w:rPr>
-              <w:t>CRM – New Validation on Finalize (</w:t>
-            </w:r>
-            <w:proofErr w:type="spellStart"/>
-            <w:r>
-              <w:rPr>
-                <w:rFonts w:asciiTheme="minorHAnsi" w:hAnsiTheme="minorHAnsi"/>
-              </w:rPr>
-              <w:t>finalizeContract_quote</w:t>
-            </w:r>
-            <w:proofErr w:type="spellEnd"/>
-            <w:r>
-              <w:rPr>
-                <w:rFonts w:asciiTheme="minorHAnsi" w:hAnsiTheme="minorHAnsi"/>
-              </w:rPr>
-              <w:t>)</w:t>
+              <w:t>CRM – New Validation on Finalize (finalizeContract_quote)</w:t>
             </w:r>
           </w:p>
         </w:tc>
@@ -6187,16 +6103,8 @@
               <w:rPr>
                 <w:rFonts w:asciiTheme="minorHAnsi" w:hAnsiTheme="minorHAnsi"/>
               </w:rPr>
-              <w:t xml:space="preserve">CRM – Return to Opportunity not working in </w:t>
+              <w:t>CRM – Return to Opportunity not working in FullSB</w:t>
             </w:r>
-            <w:proofErr w:type="spellStart"/>
-            <w:r>
-              <w:rPr>
-                <w:rFonts w:asciiTheme="minorHAnsi" w:hAnsiTheme="minorHAnsi"/>
-              </w:rPr>
-              <w:t>FullSB</w:t>
-            </w:r>
-            <w:proofErr w:type="spellEnd"/>
           </w:p>
         </w:tc>
       </w:tr>
@@ -6310,18 +6218,9 @@
           <w:rFonts w:asciiTheme="minorHAnsi" w:hAnsiTheme="minorHAnsi"/>
           <w:szCs w:val="28"/>
         </w:rPr>
-        <w:t xml:space="preserve">CRM – Import competitor into </w:t>
-      </w:r>
-      <w:proofErr w:type="spellStart"/>
-      <w:r>
-        <w:rPr>
-          <w:rFonts w:asciiTheme="minorHAnsi" w:hAnsiTheme="minorHAnsi"/>
-          <w:szCs w:val="28"/>
-        </w:rPr>
-        <w:t>config</w:t>
+        <w:t>CRM – Import competitor into config</w:t>
       </w:r>
       <w:bookmarkEnd w:id="23"/>
-      <w:proofErr w:type="spellEnd"/>
     </w:p>
     <w:p>
       <w:pPr>
@@ -6526,7 +6425,6 @@
         </w:rPr>
         <w:t> </w:t>
       </w:r>
-      <w:proofErr w:type="spellStart"/>
       <w:r>
         <w:rPr>
           <w:rStyle w:val="HTMLCode"/>
@@ -6537,7 +6435,6 @@
         </w:rPr>
         <w:t>competitor_quote</w:t>
       </w:r>
-      <w:proofErr w:type="spellEnd"/>
       <w:r>
         <w:rPr>
           <w:rFonts w:ascii="Helvetica" w:hAnsi="Helvetica" w:cs="Helvetica"/>
@@ -6557,7 +6454,6 @@
         </w:rPr>
         <w:t> </w:t>
       </w:r>
-      <w:proofErr w:type="spellStart"/>
       <w:r>
         <w:rPr>
           <w:rStyle w:val="HTMLCode"/>
@@ -6568,7 +6464,6 @@
         </w:rPr>
         <w:t>div_competitor_adj</w:t>
       </w:r>
-      <w:proofErr w:type="spellEnd"/>
       <w:r>
         <w:rPr>
           <w:rStyle w:val="apple-converted-space"/>
@@ -6608,27 +6503,7 @@
           <w:sz w:val="21"/>
           <w:szCs w:val="21"/>
         </w:rPr>
-        <w:t xml:space="preserve">In </w:t>
-      </w:r>
-      <w:proofErr w:type="spellStart"/>
-      <w:r>
-        <w:rPr>
-          <w:rFonts w:ascii="Helvetica" w:hAnsi="Helvetica" w:cs="Helvetica"/>
-          <w:color w:val="333333"/>
-          <w:sz w:val="21"/>
-          <w:szCs w:val="21"/>
-        </w:rPr>
-        <w:t>config</w:t>
-      </w:r>
-      <w:proofErr w:type="spellEnd"/>
-      <w:r>
-        <w:rPr>
-          <w:rFonts w:ascii="Helvetica" w:hAnsi="Helvetica" w:cs="Helvetica"/>
-          <w:color w:val="333333"/>
-          <w:sz w:val="21"/>
-          <w:szCs w:val="21"/>
-        </w:rPr>
-        <w:t>, set the default value of the</w:t>
+        <w:t>In config, set the default value of the</w:t>
       </w:r>
       <w:r>
         <w:rPr>
@@ -6679,7 +6554,6 @@
         </w:rPr>
         <w:t> </w:t>
       </w:r>
-      <w:proofErr w:type="spellStart"/>
       <w:r>
         <w:rPr>
           <w:rStyle w:val="HTMLCode"/>
@@ -6690,7 +6564,6 @@
         </w:rPr>
         <w:t>competitor_quote</w:t>
       </w:r>
-      <w:proofErr w:type="spellEnd"/>
       <w:r>
         <w:rPr>
           <w:rFonts w:ascii="Helvetica" w:hAnsi="Helvetica" w:cs="Helvetica"/>
@@ -6734,23 +6607,7 @@
           <w:rFonts w:asciiTheme="minorHAnsi" w:hAnsiTheme="minorHAnsi"/>
           <w:b/>
         </w:rPr>
-        <w:t xml:space="preserve"> (TIBCO, BI, </w:t>
-      </w:r>
-      <w:proofErr w:type="spellStart"/>
-      <w:r>
-        <w:rPr>
-          <w:rFonts w:asciiTheme="minorHAnsi" w:hAnsiTheme="minorHAnsi"/>
-          <w:b/>
-        </w:rPr>
-        <w:t>InfoPro</w:t>
-      </w:r>
-      <w:proofErr w:type="spellEnd"/>
-      <w:r>
-        <w:rPr>
-          <w:rFonts w:asciiTheme="minorHAnsi" w:hAnsiTheme="minorHAnsi"/>
-          <w:b/>
-        </w:rPr>
-        <w:t>)</w:t>
+        <w:t xml:space="preserve"> (TIBCO, BI, InfoPro)</w:t>
       </w:r>
     </w:p>
     <w:p>
@@ -6781,6 +6638,7 @@
         <w:rPr>
           <w:rFonts w:asciiTheme="minorHAnsi" w:hAnsiTheme="minorHAnsi"/>
           <w:caps/>
+          <w:strike/>
           <w:szCs w:val="28"/>
         </w:rPr>
       </w:pPr>
@@ -6788,23 +6646,10 @@
       <w:r>
         <w:rPr>
           <w:rFonts w:asciiTheme="minorHAnsi" w:hAnsiTheme="minorHAnsi"/>
+          <w:strike/>
           <w:szCs w:val="28"/>
         </w:rPr>
-        <w:t>#</w:t>
-      </w:r>
-      <w:r>
-        <w:rPr>
-          <w:rFonts w:asciiTheme="minorHAnsi" w:hAnsiTheme="minorHAnsi"/>
-          <w:szCs w:val="28"/>
-        </w:rPr>
-        <w:t xml:space="preserve">590 </w:t>
-      </w:r>
-      <w:r>
-        <w:rPr>
-          <w:rFonts w:asciiTheme="minorHAnsi" w:hAnsiTheme="minorHAnsi"/>
-          <w:szCs w:val="28"/>
-        </w:rPr>
-        <w:t>CRM - Skip first two screens when entering from SFDC</w:t>
+        <w:t>#590 CRM - Skip first two screens when entering from SFDC</w:t>
       </w:r>
       <w:bookmarkEnd w:id="25"/>
     </w:p>
@@ -6953,23 +6798,7 @@
           <w:rFonts w:asciiTheme="minorHAnsi" w:hAnsiTheme="minorHAnsi"/>
           <w:b/>
         </w:rPr>
-        <w:t xml:space="preserve"> (TIBCO, BI, </w:t>
-      </w:r>
-      <w:proofErr w:type="spellStart"/>
-      <w:r>
-        <w:rPr>
-          <w:rFonts w:asciiTheme="minorHAnsi" w:hAnsiTheme="minorHAnsi"/>
-          <w:b/>
-        </w:rPr>
-        <w:t>InfoPro</w:t>
-      </w:r>
-      <w:proofErr w:type="spellEnd"/>
-      <w:r>
-        <w:rPr>
-          <w:rFonts w:asciiTheme="minorHAnsi" w:hAnsiTheme="minorHAnsi"/>
-          <w:b/>
-        </w:rPr>
-        <w:t>)</w:t>
+        <w:t xml:space="preserve"> (TIBCO, BI, InfoPro)</w:t>
       </w:r>
     </w:p>
     <w:p>
@@ -7442,7 +7271,6 @@
                 <w:szCs w:val="16"/>
               </w:rPr>
             </w:pPr>
-            <w:proofErr w:type="spellStart"/>
             <w:r>
               <w:rPr>
                 <w:rFonts w:asciiTheme="minorHAnsi" w:hAnsiTheme="minorHAnsi"/>
@@ -7451,7 +7279,6 @@
               </w:rPr>
               <w:t>Quote.Capture_PO</w:t>
             </w:r>
-            <w:proofErr w:type="spellEnd"/>
           </w:p>
         </w:tc>
         <w:tc>
@@ -7467,7 +7294,6 @@
                 <w:szCs w:val="16"/>
               </w:rPr>
             </w:pPr>
-            <w:proofErr w:type="spellStart"/>
             <w:r>
               <w:rPr>
                 <w:rFonts w:asciiTheme="minorHAnsi" w:hAnsiTheme="minorHAnsi"/>
@@ -7476,7 +7302,6 @@
               </w:rPr>
               <w:t>pONumber_quote</w:t>
             </w:r>
-            <w:proofErr w:type="spellEnd"/>
           </w:p>
         </w:tc>
         <w:tc>
@@ -7492,7 +7317,6 @@
                 <w:szCs w:val="16"/>
               </w:rPr>
             </w:pPr>
-            <w:proofErr w:type="spellStart"/>
             <w:r>
               <w:rPr>
                 <w:rFonts w:asciiTheme="minorHAnsi" w:hAnsiTheme="minorHAnsi"/>
@@ -7501,7 +7325,6 @@
               </w:rPr>
               <w:t>exportQuote_process</w:t>
             </w:r>
-            <w:proofErr w:type="spellEnd"/>
           </w:p>
         </w:tc>
       </w:tr>
@@ -7542,7 +7365,6 @@
                 <w:szCs w:val="16"/>
               </w:rPr>
             </w:pPr>
-            <w:proofErr w:type="spellStart"/>
             <w:r>
               <w:rPr>
                 <w:rFonts w:asciiTheme="minorHAnsi" w:hAnsiTheme="minorHAnsi"/>
@@ -7551,7 +7373,6 @@
               </w:rPr>
               <w:t>Quote.Capture_Reason_Unsigned_CSA</w:t>
             </w:r>
-            <w:proofErr w:type="spellEnd"/>
           </w:p>
         </w:tc>
         <w:tc>
@@ -7567,7 +7388,6 @@
                 <w:szCs w:val="16"/>
               </w:rPr>
             </w:pPr>
-            <w:proofErr w:type="spellStart"/>
             <w:r>
               <w:rPr>
                 <w:rFonts w:asciiTheme="minorHAnsi" w:hAnsiTheme="minorHAnsi"/>
@@ -7576,7 +7396,6 @@
               </w:rPr>
               <w:t>reasonForUnsignedCSA_quote</w:t>
             </w:r>
-            <w:proofErr w:type="spellEnd"/>
           </w:p>
         </w:tc>
         <w:tc>
@@ -7592,7 +7411,6 @@
                 <w:szCs w:val="16"/>
               </w:rPr>
             </w:pPr>
-            <w:proofErr w:type="spellStart"/>
             <w:r>
               <w:rPr>
                 <w:rFonts w:asciiTheme="minorHAnsi" w:hAnsiTheme="minorHAnsi"/>
@@ -7601,7 +7419,6 @@
               </w:rPr>
               <w:t>exportQuote_process</w:t>
             </w:r>
-            <w:proofErr w:type="spellEnd"/>
           </w:p>
         </w:tc>
       </w:tr>
@@ -7645,7 +7462,6 @@
                 <w:szCs w:val="16"/>
               </w:rPr>
             </w:pPr>
-            <w:proofErr w:type="spellStart"/>
             <w:r>
               <w:rPr>
                 <w:rFonts w:asciiTheme="minorHAnsi" w:hAnsiTheme="minorHAnsi"/>
@@ -7654,7 +7470,6 @@
               </w:rPr>
               <w:t>Quote.Capture_Reason_Rejection</w:t>
             </w:r>
-            <w:proofErr w:type="spellEnd"/>
           </w:p>
         </w:tc>
         <w:tc>
@@ -7670,7 +7485,6 @@
                 <w:szCs w:val="16"/>
               </w:rPr>
             </w:pPr>
-            <w:proofErr w:type="spellStart"/>
             <w:r>
               <w:rPr>
                 <w:rFonts w:asciiTheme="minorHAnsi" w:hAnsiTheme="minorHAnsi"/>
@@ -7679,7 +7493,6 @@
               </w:rPr>
               <w:t>reasonForRejection_quote</w:t>
             </w:r>
-            <w:proofErr w:type="spellEnd"/>
           </w:p>
         </w:tc>
         <w:tc>
@@ -7695,7 +7508,6 @@
                 <w:szCs w:val="16"/>
               </w:rPr>
             </w:pPr>
-            <w:proofErr w:type="spellStart"/>
             <w:r>
               <w:rPr>
                 <w:rFonts w:asciiTheme="minorHAnsi" w:hAnsiTheme="minorHAnsi"/>
@@ -7704,7 +7516,6 @@
               </w:rPr>
               <w:t>exportQuote_process</w:t>
             </w:r>
-            <w:proofErr w:type="spellEnd"/>
           </w:p>
         </w:tc>
       </w:tr>
@@ -7745,7 +7556,6 @@
                 <w:szCs w:val="16"/>
               </w:rPr>
             </w:pPr>
-            <w:proofErr w:type="spellStart"/>
             <w:r>
               <w:rPr>
                 <w:rFonts w:asciiTheme="minorHAnsi" w:hAnsiTheme="minorHAnsi"/>
@@ -7762,7 +7572,6 @@
               </w:rPr>
               <w:t>Capture_Comments</w:t>
             </w:r>
-            <w:proofErr w:type="spellEnd"/>
           </w:p>
         </w:tc>
         <w:tc>
@@ -7778,7 +7587,6 @@
                 <w:szCs w:val="16"/>
               </w:rPr>
             </w:pPr>
-            <w:proofErr w:type="spellStart"/>
             <w:r>
               <w:rPr>
                 <w:rFonts w:asciiTheme="minorHAnsi" w:hAnsiTheme="minorHAnsi"/>
@@ -7787,7 +7595,6 @@
               </w:rPr>
               <w:t>comments_quote</w:t>
             </w:r>
-            <w:proofErr w:type="spellEnd"/>
           </w:p>
         </w:tc>
         <w:tc>
@@ -7803,7 +7610,6 @@
                 <w:szCs w:val="16"/>
               </w:rPr>
             </w:pPr>
-            <w:proofErr w:type="spellStart"/>
             <w:r>
               <w:rPr>
                 <w:rFonts w:asciiTheme="minorHAnsi" w:hAnsiTheme="minorHAnsi"/>
@@ -7812,7 +7618,6 @@
               </w:rPr>
               <w:t>exportQuote_process</w:t>
             </w:r>
-            <w:proofErr w:type="spellEnd"/>
           </w:p>
         </w:tc>
       </w:tr>
@@ -7856,7 +7661,6 @@
                 <w:szCs w:val="16"/>
               </w:rPr>
             </w:pPr>
-            <w:proofErr w:type="spellStart"/>
             <w:r>
               <w:rPr>
                 <w:rFonts w:asciiTheme="minorHAnsi" w:hAnsiTheme="minorHAnsi"/>
@@ -7873,7 +7677,6 @@
               </w:rPr>
               <w:t>Capture_Frequency</w:t>
             </w:r>
-            <w:proofErr w:type="spellEnd"/>
           </w:p>
         </w:tc>
         <w:tc>
@@ -7889,7 +7692,6 @@
                 <w:szCs w:val="16"/>
               </w:rPr>
             </w:pPr>
-            <w:proofErr w:type="spellStart"/>
             <w:r>
               <w:rPr>
                 <w:rFonts w:asciiTheme="minorHAnsi" w:hAnsiTheme="minorHAnsi"/>
@@ -7898,7 +7700,6 @@
               </w:rPr>
               <w:t>frequency_line</w:t>
             </w:r>
-            <w:proofErr w:type="spellEnd"/>
           </w:p>
         </w:tc>
         <w:tc>
@@ -7962,7 +7763,6 @@
                 <w:szCs w:val="16"/>
               </w:rPr>
             </w:pPr>
-            <w:proofErr w:type="spellStart"/>
             <w:r>
               <w:rPr>
                 <w:rFonts w:asciiTheme="minorHAnsi" w:hAnsiTheme="minorHAnsi"/>
@@ -7971,7 +7771,6 @@
               </w:rPr>
               <w:t>Product.Capture_Waste_Type</w:t>
             </w:r>
-            <w:proofErr w:type="spellEnd"/>
           </w:p>
         </w:tc>
         <w:tc>
@@ -7987,7 +7786,6 @@
                 <w:szCs w:val="16"/>
               </w:rPr>
             </w:pPr>
-            <w:proofErr w:type="spellStart"/>
             <w:r>
               <w:rPr>
                 <w:rFonts w:asciiTheme="minorHAnsi" w:hAnsiTheme="minorHAnsi"/>
@@ -7996,7 +7794,6 @@
               </w:rPr>
               <w:t>wasteType_line</w:t>
             </w:r>
-            <w:proofErr w:type="spellEnd"/>
           </w:p>
         </w:tc>
         <w:tc>
@@ -8051,23 +7848,7 @@
           <w:rFonts w:asciiTheme="minorHAnsi" w:hAnsiTheme="minorHAnsi"/>
           <w:b/>
         </w:rPr>
-        <w:t xml:space="preserve"> (TIBCO, BI, </w:t>
-      </w:r>
-      <w:proofErr w:type="spellStart"/>
-      <w:r>
-        <w:rPr>
-          <w:rFonts w:asciiTheme="minorHAnsi" w:hAnsiTheme="minorHAnsi"/>
-          <w:b/>
-        </w:rPr>
-        <w:t>InfoPro</w:t>
-      </w:r>
-      <w:proofErr w:type="spellEnd"/>
-      <w:r>
-        <w:rPr>
-          <w:rFonts w:asciiTheme="minorHAnsi" w:hAnsiTheme="minorHAnsi"/>
-          <w:b/>
-        </w:rPr>
-        <w:t>)</w:t>
+        <w:t xml:space="preserve"> (TIBCO, BI, InfoPro)</w:t>
       </w:r>
     </w:p>
     <w:p>
@@ -8121,23 +7902,7 @@
           <w:rFonts w:asciiTheme="minorHAnsi" w:hAnsiTheme="minorHAnsi"/>
           <w:szCs w:val="28"/>
         </w:rPr>
-        <w:t xml:space="preserve">CRM – Replicate product </w:t>
-      </w:r>
-      <w:proofErr w:type="spellStart"/>
-      <w:r>
-        <w:rPr>
-          <w:rFonts w:asciiTheme="minorHAnsi" w:hAnsiTheme="minorHAnsi"/>
-          <w:szCs w:val="28"/>
-        </w:rPr>
-        <w:t>upsert</w:t>
-      </w:r>
-      <w:proofErr w:type="spellEnd"/>
-      <w:r>
-        <w:rPr>
-          <w:rFonts w:asciiTheme="minorHAnsi" w:hAnsiTheme="minorHAnsi"/>
-          <w:szCs w:val="28"/>
-        </w:rPr>
-        <w:t xml:space="preserve"> changes to all XSLs</w:t>
+        <w:t>CRM – Replicate product upsert changes to all XSLs</w:t>
       </w:r>
       <w:bookmarkEnd w:id="29"/>
     </w:p>
@@ -8179,29 +7944,7 @@
           <w:szCs w:val="21"/>
           <w:shd w:val="clear" w:color="auto" w:fill="FFFFFF"/>
         </w:rPr>
-        <w:t xml:space="preserve">Due to SFDC API governor limits, only 200 records can be created at a time. There are 5 product </w:t>
-      </w:r>
-      <w:proofErr w:type="spellStart"/>
-      <w:r>
-        <w:rPr>
-          <w:rFonts w:ascii="Helvetica" w:hAnsi="Helvetica" w:cs="Helvetica"/>
-          <w:color w:val="333333"/>
-          <w:sz w:val="21"/>
-          <w:szCs w:val="21"/>
-          <w:shd w:val="clear" w:color="auto" w:fill="FFFFFF"/>
-        </w:rPr>
-        <w:t>upsert</w:t>
-      </w:r>
-      <w:proofErr w:type="spellEnd"/>
-      <w:r>
-        <w:rPr>
-          <w:rFonts w:ascii="Helvetica" w:hAnsi="Helvetica" w:cs="Helvetica"/>
-          <w:color w:val="333333"/>
-          <w:sz w:val="21"/>
-          <w:szCs w:val="21"/>
-          <w:shd w:val="clear" w:color="auto" w:fill="FFFFFF"/>
-        </w:rPr>
-        <w:t xml:space="preserve"> integration XSLs, to support up to 1000 lines. Changes were only made to the first XSL, supporting 1-200 lines/products.</w:t>
+        <w:t>Due to SFDC API governor limits, only 200 records can be created at a time. There are 5 product upsert integration XSLs, to support up to 1000 lines. Changes were only made to the first XSL, supporting 1-200 lines/products.</w:t>
       </w:r>
     </w:p>
     <w:p>
@@ -8401,23 +8144,7 @@
           <w:rFonts w:asciiTheme="minorHAnsi" w:hAnsiTheme="minorHAnsi"/>
           <w:b/>
         </w:rPr>
-        <w:t xml:space="preserve"> (TIBCO, BI, </w:t>
-      </w:r>
-      <w:proofErr w:type="spellStart"/>
-      <w:r>
-        <w:rPr>
-          <w:rFonts w:asciiTheme="minorHAnsi" w:hAnsiTheme="minorHAnsi"/>
-          <w:b/>
-        </w:rPr>
-        <w:t>InfoPro</w:t>
-      </w:r>
-      <w:proofErr w:type="spellEnd"/>
-      <w:r>
-        <w:rPr>
-          <w:rFonts w:asciiTheme="minorHAnsi" w:hAnsiTheme="minorHAnsi"/>
-          <w:b/>
-        </w:rPr>
-        <w:t>)</w:t>
+        <w:t xml:space="preserve"> (TIBCO, BI, InfoPro)</w:t>
       </w:r>
     </w:p>
     <w:p>
@@ -8554,7 +8281,6 @@
         </w:rPr>
         <w:t> </w:t>
       </w:r>
-      <w:proofErr w:type="gramStart"/>
       <w:r>
         <w:rPr>
           <w:rStyle w:val="Emphasis"/>
@@ -8566,7 +8292,6 @@
         </w:rPr>
         <w:t>expired</w:t>
       </w:r>
-      <w:proofErr w:type="gramEnd"/>
       <w:r>
         <w:rPr>
           <w:rStyle w:val="apple-converted-space"/>
@@ -8664,23 +8389,7 @@
           <w:rFonts w:asciiTheme="minorHAnsi" w:hAnsiTheme="minorHAnsi"/>
           <w:b/>
         </w:rPr>
-        <w:t xml:space="preserve"> (TIBCO, BI, </w:t>
-      </w:r>
-      <w:proofErr w:type="spellStart"/>
-      <w:r>
-        <w:rPr>
-          <w:rFonts w:asciiTheme="minorHAnsi" w:hAnsiTheme="minorHAnsi"/>
-          <w:b/>
-        </w:rPr>
-        <w:t>InfoPro</w:t>
-      </w:r>
-      <w:proofErr w:type="spellEnd"/>
-      <w:r>
-        <w:rPr>
-          <w:rFonts w:asciiTheme="minorHAnsi" w:hAnsiTheme="minorHAnsi"/>
-          <w:b/>
-        </w:rPr>
-        <w:t>)</w:t>
+        <w:t xml:space="preserve"> (TIBCO, BI, InfoPro)</w:t>
       </w:r>
     </w:p>
     <w:p>
@@ -8806,27 +8515,7 @@
           <w:sz w:val="21"/>
           <w:szCs w:val="21"/>
         </w:rPr>
-        <w:t xml:space="preserve">All users that will be performing that function will need to be added as users in the Capture Test environment with their SFDC </w:t>
-      </w:r>
-      <w:proofErr w:type="spellStart"/>
-      <w:r>
-        <w:rPr>
-          <w:rFonts w:ascii="Helvetica" w:hAnsi="Helvetica" w:cs="Helvetica"/>
-          <w:color w:val="333333"/>
-          <w:sz w:val="21"/>
-          <w:szCs w:val="21"/>
-        </w:rPr>
-        <w:t>FullSB</w:t>
-      </w:r>
-      <w:proofErr w:type="spellEnd"/>
-      <w:r>
-        <w:rPr>
-          <w:rFonts w:ascii="Helvetica" w:hAnsi="Helvetica" w:cs="Helvetica"/>
-          <w:color w:val="333333"/>
-          <w:sz w:val="21"/>
-          <w:szCs w:val="21"/>
-        </w:rPr>
-        <w:t xml:space="preserve"> login in the partner login field of their User profile.</w:t>
+        <w:t>All users that will be performing that function will need to be added as users in the Capture Test environment with their SFDC FullSB login in the partner login field of their User profile.</w:t>
       </w:r>
     </w:p>
     <w:p>
@@ -8891,27 +8580,7 @@
           <w:sz w:val="21"/>
           <w:szCs w:val="21"/>
         </w:rPr>
-        <w:t xml:space="preserve">Work with Sakshi to get admin account on SFDC </w:t>
-      </w:r>
-      <w:proofErr w:type="spellStart"/>
-      <w:r>
-        <w:rPr>
-          <w:rFonts w:ascii="Helvetica" w:hAnsi="Helvetica" w:cs="Helvetica"/>
-          <w:color w:val="333333"/>
-          <w:sz w:val="21"/>
-          <w:szCs w:val="21"/>
-        </w:rPr>
-        <w:t>FullSB</w:t>
-      </w:r>
-      <w:proofErr w:type="spellEnd"/>
-      <w:r>
-        <w:rPr>
-          <w:rFonts w:ascii="Helvetica" w:hAnsi="Helvetica" w:cs="Helvetica"/>
-          <w:color w:val="333333"/>
-          <w:sz w:val="21"/>
-          <w:szCs w:val="21"/>
-        </w:rPr>
-        <w:t xml:space="preserve"> and configure Salesforce side.</w:t>
+        <w:t>Work with Sakshi to get admin account on SFDC FullSB and configure Salesforce side.</w:t>
       </w:r>
       <w:r>
         <w:rPr>
@@ -8944,23 +8613,7 @@
           <w:rFonts w:asciiTheme="minorHAnsi" w:hAnsiTheme="minorHAnsi"/>
           <w:b/>
         </w:rPr>
-        <w:t xml:space="preserve"> (TIBCO, BI, </w:t>
-      </w:r>
-      <w:proofErr w:type="spellStart"/>
-      <w:r>
-        <w:rPr>
-          <w:rFonts w:asciiTheme="minorHAnsi" w:hAnsiTheme="minorHAnsi"/>
-          <w:b/>
-        </w:rPr>
-        <w:t>InfoPro</w:t>
-      </w:r>
-      <w:proofErr w:type="spellEnd"/>
-      <w:r>
-        <w:rPr>
-          <w:rFonts w:asciiTheme="minorHAnsi" w:hAnsiTheme="minorHAnsi"/>
-          <w:b/>
-        </w:rPr>
-        <w:t>)</w:t>
+        <w:t xml:space="preserve"> (TIBCO, BI, InfoPro)</w:t>
       </w:r>
     </w:p>
     <w:p>
@@ -9189,27 +8842,7 @@
           <w:sz w:val="21"/>
           <w:szCs w:val="21"/>
         </w:rPr>
-        <w:t xml:space="preserve">We will not be changing the font face to match SFDC since they're using Arial, and we're using Open Sans per the Republic Services style guide. However, we should make updates to the font size used in the header in </w:t>
-      </w:r>
-      <w:proofErr w:type="spellStart"/>
-      <w:r>
-        <w:rPr>
-          <w:rFonts w:ascii="Helvetica" w:hAnsi="Helvetica" w:cs="Helvetica"/>
-          <w:color w:val="333333"/>
-          <w:sz w:val="21"/>
-          <w:szCs w:val="21"/>
-        </w:rPr>
-        <w:t>config</w:t>
-      </w:r>
-      <w:proofErr w:type="spellEnd"/>
-      <w:r>
-        <w:rPr>
-          <w:rFonts w:ascii="Helvetica" w:hAnsi="Helvetica" w:cs="Helvetica"/>
-          <w:color w:val="333333"/>
-          <w:sz w:val="21"/>
-          <w:szCs w:val="21"/>
-        </w:rPr>
-        <w:t xml:space="preserve"> and commerce. Changing the font size will result in items shifting around in the header, so there may be a bit of trial and error to see the best way to lay it out.</w:t>
+        <w:t>We will not be changing the font face to match SFDC since they're using Arial, and we're using Open Sans per the Republic Services style guide. However, we should make updates to the font size used in the header in config and commerce. Changing the font size will result in items shifting around in the header, so there may be a bit of trial and error to see the best way to lay it out.</w:t>
       </w:r>
     </w:p>
     <w:p>
@@ -9272,7 +8905,6 @@
         </w:rPr>
         <w:t xml:space="preserve">to not force the font-size to 11px on </w:t>
       </w:r>
-      <w:proofErr w:type="spellStart"/>
       <w:r>
         <w:rPr>
           <w:rStyle w:val="HTMLCode"/>
@@ -9281,9 +8913,27 @@
           <w:sz w:val="18"/>
           <w:szCs w:val="18"/>
         </w:rPr>
-        <w:t>infobar</w:t>
-      </w:r>
-      <w:proofErr w:type="spellEnd"/>
+        <w:t>infobar div span.readonly-wrapper</w:t>
+      </w:r>
+      <w:r>
+        <w:rPr>
+          <w:rFonts w:ascii="Helvetica" w:hAnsi="Helvetica" w:cs="Helvetica"/>
+          <w:color w:val="333333"/>
+          <w:sz w:val="21"/>
+          <w:szCs w:val="21"/>
+        </w:rPr>
+        <w:t>. That will result in the font being bumped to 14px via the</w:t>
+      </w:r>
+      <w:r>
+        <w:rPr>
+          <w:rStyle w:val="apple-converted-space"/>
+          <w:rFonts w:ascii="Helvetica" w:hAnsi="Helvetica" w:cs="Helvetica"/>
+          <w:color w:val="333333"/>
+          <w:sz w:val="21"/>
+          <w:szCs w:val="21"/>
+        </w:rPr>
+        <w:t> </w:t>
+      </w:r>
       <w:r>
         <w:rPr>
           <w:rStyle w:val="HTMLCode"/>
@@ -9292,80 +8942,7 @@
           <w:sz w:val="18"/>
           <w:szCs w:val="18"/>
         </w:rPr>
-        <w:t xml:space="preserve"> div </w:t>
-      </w:r>
-      <w:proofErr w:type="spellStart"/>
-      <w:r>
-        <w:rPr>
-          <w:rStyle w:val="HTMLCode"/>
-          <w:rFonts w:ascii="Consolas" w:hAnsi="Consolas" w:cs="Consolas"/>
-          <w:color w:val="333333"/>
-          <w:sz w:val="18"/>
-          <w:szCs w:val="18"/>
-        </w:rPr>
-        <w:t>span.readonly</w:t>
-      </w:r>
-      <w:proofErr w:type="spellEnd"/>
-      <w:r>
-        <w:rPr>
-          <w:rStyle w:val="HTMLCode"/>
-          <w:rFonts w:ascii="Consolas" w:hAnsi="Consolas" w:cs="Consolas"/>
-          <w:color w:val="333333"/>
-          <w:sz w:val="18"/>
-          <w:szCs w:val="18"/>
-        </w:rPr>
-        <w:t>-wrapper</w:t>
-      </w:r>
-      <w:r>
-        <w:rPr>
-          <w:rFonts w:ascii="Helvetica" w:hAnsi="Helvetica" w:cs="Helvetica"/>
-          <w:color w:val="333333"/>
-          <w:sz w:val="21"/>
-          <w:szCs w:val="21"/>
-        </w:rPr>
-        <w:t>. That will result in the font being bumped to 14px via the</w:t>
-      </w:r>
-      <w:r>
-        <w:rPr>
-          <w:rStyle w:val="apple-converted-space"/>
-          <w:rFonts w:ascii="Helvetica" w:hAnsi="Helvetica" w:cs="Helvetica"/>
-          <w:color w:val="333333"/>
-          <w:sz w:val="21"/>
-          <w:szCs w:val="21"/>
-        </w:rPr>
-        <w:t> </w:t>
-      </w:r>
-      <w:r>
-        <w:rPr>
-          <w:rStyle w:val="HTMLCode"/>
-          <w:rFonts w:ascii="Consolas" w:hAnsi="Consolas" w:cs="Consolas"/>
-          <w:color w:val="333333"/>
-          <w:sz w:val="18"/>
-          <w:szCs w:val="18"/>
-        </w:rPr>
-        <w:t>.</w:t>
-      </w:r>
-      <w:proofErr w:type="spellStart"/>
-      <w:r>
-        <w:rPr>
-          <w:rStyle w:val="HTMLCode"/>
-          <w:rFonts w:ascii="Consolas" w:hAnsi="Consolas" w:cs="Consolas"/>
-          <w:color w:val="333333"/>
-          <w:sz w:val="18"/>
-          <w:szCs w:val="18"/>
-        </w:rPr>
-        <w:t>readonly</w:t>
-      </w:r>
-      <w:proofErr w:type="spellEnd"/>
-      <w:r>
-        <w:rPr>
-          <w:rStyle w:val="HTMLCode"/>
-          <w:rFonts w:ascii="Consolas" w:hAnsi="Consolas" w:cs="Consolas"/>
-          <w:color w:val="333333"/>
-          <w:sz w:val="18"/>
-          <w:szCs w:val="18"/>
-        </w:rPr>
-        <w:t>-wrapper</w:t>
+        <w:t>.readonly-wrapper</w:t>
       </w:r>
       <w:r>
         <w:rPr>
@@ -9435,47 +9012,7 @@
           <w:sz w:val="21"/>
           <w:szCs w:val="21"/>
         </w:rPr>
-        <w:t xml:space="preserve">For </w:t>
-      </w:r>
-      <w:proofErr w:type="spellStart"/>
-      <w:r>
-        <w:rPr>
-          <w:rFonts w:ascii="Helvetica" w:hAnsi="Helvetica" w:cs="Helvetica"/>
-          <w:color w:val="333333"/>
-          <w:sz w:val="21"/>
-          <w:szCs w:val="21"/>
-        </w:rPr>
-        <w:t>Config</w:t>
-      </w:r>
-      <w:proofErr w:type="spellEnd"/>
-      <w:r>
-        <w:rPr>
-          <w:rFonts w:ascii="Helvetica" w:hAnsi="Helvetica" w:cs="Helvetica"/>
-          <w:color w:val="333333"/>
-          <w:sz w:val="21"/>
-          <w:szCs w:val="21"/>
-        </w:rPr>
-        <w:t xml:space="preserve">, we need to replicate the same HTML in the </w:t>
-      </w:r>
-      <w:proofErr w:type="spellStart"/>
-      <w:r>
-        <w:rPr>
-          <w:rFonts w:ascii="Helvetica" w:hAnsi="Helvetica" w:cs="Helvetica"/>
-          <w:color w:val="333333"/>
-          <w:sz w:val="21"/>
-          <w:szCs w:val="21"/>
-        </w:rPr>
-        <w:t>config</w:t>
-      </w:r>
-      <w:proofErr w:type="spellEnd"/>
-      <w:r>
-        <w:rPr>
-          <w:rFonts w:ascii="Helvetica" w:hAnsi="Helvetica" w:cs="Helvetica"/>
-          <w:color w:val="333333"/>
-          <w:sz w:val="21"/>
-          <w:szCs w:val="21"/>
-        </w:rPr>
-        <w:t xml:space="preserve"> attribute. We should be sure all styles are broken out into CSS if they're currently embedded in the HTML.</w:t>
+        <w:t>For Config, we need to replicate the same HTML in the config attribute. We should be sure all styles are broken out into CSS if they're currently embedded in the HTML.</w:t>
       </w:r>
     </w:p>
     <w:p>
@@ -9505,23 +9042,7 @@
           <w:rFonts w:asciiTheme="minorHAnsi" w:hAnsiTheme="minorHAnsi"/>
           <w:b/>
         </w:rPr>
-        <w:t xml:space="preserve"> (TIBCO, BI, </w:t>
-      </w:r>
-      <w:proofErr w:type="spellStart"/>
-      <w:r>
-        <w:rPr>
-          <w:rFonts w:asciiTheme="minorHAnsi" w:hAnsiTheme="minorHAnsi"/>
-          <w:b/>
-        </w:rPr>
-        <w:t>InfoPro</w:t>
-      </w:r>
-      <w:proofErr w:type="spellEnd"/>
-      <w:r>
-        <w:rPr>
-          <w:rFonts w:asciiTheme="minorHAnsi" w:hAnsiTheme="minorHAnsi"/>
-          <w:b/>
-        </w:rPr>
-        <w:t>)</w:t>
+        <w:t xml:space="preserve"> (TIBCO, BI, InfoPro)</w:t>
       </w:r>
     </w:p>
     <w:p>
@@ -9661,29 +9182,7 @@
           <w:szCs w:val="21"/>
           <w:shd w:val="clear" w:color="auto" w:fill="FFFFFF"/>
         </w:rPr>
-        <w:t xml:space="preserve">Need to rework the quote layout to hide the </w:t>
-      </w:r>
-      <w:proofErr w:type="spellStart"/>
-      <w:r>
-        <w:rPr>
-          <w:rFonts w:ascii="Helvetica" w:hAnsi="Helvetica" w:cs="Helvetica"/>
-          <w:color w:val="333333"/>
-          <w:sz w:val="21"/>
-          <w:szCs w:val="21"/>
-          <w:shd w:val="clear" w:color="auto" w:fill="FFFFFF"/>
-        </w:rPr>
-        <w:t>currentQuoteTotal_quote</w:t>
-      </w:r>
-      <w:proofErr w:type="spellEnd"/>
-      <w:r>
-        <w:rPr>
-          <w:rFonts w:ascii="Helvetica" w:hAnsi="Helvetica" w:cs="Helvetica"/>
-          <w:color w:val="333333"/>
-          <w:sz w:val="21"/>
-          <w:szCs w:val="21"/>
-          <w:shd w:val="clear" w:color="auto" w:fill="FFFFFF"/>
-        </w:rPr>
-        <w:t xml:space="preserve"> attribute, and potentially shift around all items in that section to create a nice layout.</w:t>
+        <w:t>Need to rework the quote layout to hide the currentQuoteTotal_quote attribute, and potentially shift around all items in that section to create a nice layout.</w:t>
       </w:r>
       <w:r>
         <w:rPr>
@@ -9775,23 +9274,7 @@
           <w:rFonts w:asciiTheme="minorHAnsi" w:hAnsiTheme="minorHAnsi"/>
           <w:b/>
         </w:rPr>
-        <w:t xml:space="preserve"> (TIBCO, BI, </w:t>
-      </w:r>
-      <w:proofErr w:type="spellStart"/>
-      <w:r>
-        <w:rPr>
-          <w:rFonts w:asciiTheme="minorHAnsi" w:hAnsiTheme="minorHAnsi"/>
-          <w:b/>
-        </w:rPr>
-        <w:t>InfoPro</w:t>
-      </w:r>
-      <w:proofErr w:type="spellEnd"/>
-      <w:r>
-        <w:rPr>
-          <w:rFonts w:asciiTheme="minorHAnsi" w:hAnsiTheme="minorHAnsi"/>
-          <w:b/>
-        </w:rPr>
-        <w:t>)</w:t>
+        <w:t xml:space="preserve"> (TIBCO, BI, InfoPro)</w:t>
       </w:r>
     </w:p>
     <w:p>
@@ -9845,39 +9328,7 @@
           <w:rFonts w:asciiTheme="minorHAnsi" w:hAnsiTheme="minorHAnsi"/>
           <w:szCs w:val="28"/>
         </w:rPr>
-        <w:t xml:space="preserve">CRM – attribute </w:t>
-      </w:r>
-      <w:proofErr w:type="spellStart"/>
-      <w:r>
-        <w:rPr>
-          <w:rFonts w:asciiTheme="minorHAnsi" w:hAnsiTheme="minorHAnsi"/>
-          <w:szCs w:val="28"/>
-        </w:rPr>
-        <w:t>sfdcRunUpserts_quote</w:t>
-      </w:r>
-      <w:proofErr w:type="spellEnd"/>
-      <w:r>
-        <w:rPr>
-          <w:rFonts w:asciiTheme="minorHAnsi" w:hAnsiTheme="minorHAnsi"/>
-          <w:szCs w:val="28"/>
-        </w:rPr>
-        <w:t xml:space="preserve"> does not flip to </w:t>
-      </w:r>
-      <w:proofErr w:type="gramStart"/>
-      <w:r>
-        <w:rPr>
-          <w:rFonts w:asciiTheme="minorHAnsi" w:hAnsiTheme="minorHAnsi"/>
-          <w:szCs w:val="28"/>
-        </w:rPr>
-        <w:t>True</w:t>
-      </w:r>
-      <w:proofErr w:type="gramEnd"/>
-      <w:r>
-        <w:rPr>
-          <w:rFonts w:asciiTheme="minorHAnsi" w:hAnsiTheme="minorHAnsi"/>
-          <w:szCs w:val="28"/>
-        </w:rPr>
-        <w:t xml:space="preserve"> when it should</w:t>
+        <w:t>CRM – attribute sfdcRunUpserts_quote does not flip to True when it should</w:t>
       </w:r>
       <w:bookmarkEnd w:id="39"/>
     </w:p>
@@ -9919,127 +9370,14 @@
           <w:szCs w:val="21"/>
         </w:rPr>
       </w:pPr>
-      <w:proofErr w:type="spellStart"/>
-      <w:proofErr w:type="gramStart"/>
-      <w:r>
-        <w:rPr>
-          <w:rFonts w:ascii="Helvetica" w:hAnsi="Helvetica" w:cs="Helvetica"/>
-          <w:color w:val="333333"/>
-          <w:sz w:val="21"/>
-          <w:szCs w:val="21"/>
-        </w:rPr>
-        <w:t>sfdcRunUpserts_quote</w:t>
-      </w:r>
-      <w:proofErr w:type="spellEnd"/>
-      <w:proofErr w:type="gramEnd"/>
-      <w:r>
-        <w:rPr>
-          <w:rFonts w:ascii="Helvetica" w:hAnsi="Helvetica" w:cs="Helvetica"/>
-          <w:color w:val="333333"/>
-          <w:sz w:val="21"/>
-          <w:szCs w:val="21"/>
-        </w:rPr>
-        <w:t xml:space="preserve"> is used as a condition in the quote and product </w:t>
-      </w:r>
-      <w:proofErr w:type="spellStart"/>
-      <w:r>
-        <w:rPr>
-          <w:rFonts w:ascii="Helvetica" w:hAnsi="Helvetica" w:cs="Helvetica"/>
-          <w:color w:val="333333"/>
-          <w:sz w:val="21"/>
-          <w:szCs w:val="21"/>
-        </w:rPr>
-        <w:t>upsert</w:t>
-      </w:r>
-      <w:proofErr w:type="spellEnd"/>
-      <w:r>
-        <w:rPr>
-          <w:rFonts w:ascii="Helvetica" w:hAnsi="Helvetica" w:cs="Helvetica"/>
-          <w:color w:val="333333"/>
-          <w:sz w:val="21"/>
-          <w:szCs w:val="21"/>
-        </w:rPr>
-        <w:t xml:space="preserve"> XSLs, and it is meant to prevent the creation of empty quotes in SFDC. To this end, </w:t>
-      </w:r>
-      <w:proofErr w:type="spellStart"/>
-      <w:r>
-        <w:rPr>
-          <w:rFonts w:ascii="Helvetica" w:hAnsi="Helvetica" w:cs="Helvetica"/>
-          <w:color w:val="333333"/>
-          <w:sz w:val="21"/>
-          <w:szCs w:val="21"/>
-        </w:rPr>
-        <w:t>sfdcRunUpserts_quote</w:t>
-      </w:r>
-      <w:proofErr w:type="spellEnd"/>
-      <w:r>
-        <w:rPr>
-          <w:rFonts w:ascii="Helvetica" w:hAnsi="Helvetica" w:cs="Helvetica"/>
-          <w:color w:val="333333"/>
-          <w:sz w:val="21"/>
-          <w:szCs w:val="21"/>
-        </w:rPr>
-        <w:t xml:space="preserve"> should flip to </w:t>
-      </w:r>
-      <w:proofErr w:type="gramStart"/>
-      <w:r>
-        <w:rPr>
-          <w:rFonts w:ascii="Helvetica" w:hAnsi="Helvetica" w:cs="Helvetica"/>
-          <w:color w:val="333333"/>
-          <w:sz w:val="21"/>
-          <w:szCs w:val="21"/>
-        </w:rPr>
-        <w:t>True</w:t>
-      </w:r>
-      <w:proofErr w:type="gramEnd"/>
-      <w:r>
-        <w:rPr>
-          <w:rFonts w:ascii="Helvetica" w:hAnsi="Helvetica" w:cs="Helvetica"/>
-          <w:color w:val="333333"/>
-          <w:sz w:val="21"/>
-          <w:szCs w:val="21"/>
-        </w:rPr>
-        <w:t xml:space="preserve"> as soon as there are line items on the quote, which should happen once the </w:t>
-      </w:r>
-      <w:proofErr w:type="spellStart"/>
-      <w:r>
-        <w:rPr>
-          <w:rFonts w:ascii="Helvetica" w:hAnsi="Helvetica" w:cs="Helvetica"/>
-          <w:color w:val="333333"/>
-          <w:sz w:val="21"/>
-          <w:szCs w:val="21"/>
-        </w:rPr>
-        <w:t>hiddenAction</w:t>
-      </w:r>
-      <w:proofErr w:type="spellEnd"/>
-      <w:r>
-        <w:rPr>
-          <w:rFonts w:ascii="Helvetica" w:hAnsi="Helvetica" w:cs="Helvetica"/>
-          <w:color w:val="333333"/>
-          <w:sz w:val="21"/>
-          <w:szCs w:val="21"/>
-        </w:rPr>
-        <w:t xml:space="preserve"> runs. However, currently, it only flips to </w:t>
-      </w:r>
-      <w:proofErr w:type="gramStart"/>
-      <w:r>
-        <w:rPr>
-          <w:rFonts w:ascii="Helvetica" w:hAnsi="Helvetica" w:cs="Helvetica"/>
-          <w:color w:val="333333"/>
-          <w:sz w:val="21"/>
-          <w:szCs w:val="21"/>
-        </w:rPr>
-        <w:t>True</w:t>
-      </w:r>
-      <w:proofErr w:type="gramEnd"/>
-      <w:r>
-        <w:rPr>
-          <w:rFonts w:ascii="Helvetica" w:hAnsi="Helvetica" w:cs="Helvetica"/>
-          <w:color w:val="333333"/>
-          <w:sz w:val="21"/>
-          <w:szCs w:val="21"/>
-        </w:rPr>
-        <w:t xml:space="preserve"> once the user is forced to click the "Calculate Price".</w:t>
+      <w:r>
+        <w:rPr>
+          <w:rFonts w:ascii="Helvetica" w:hAnsi="Helvetica" w:cs="Helvetica"/>
+          <w:color w:val="333333"/>
+          <w:sz w:val="21"/>
+          <w:szCs w:val="21"/>
+        </w:rPr>
+        <w:t>sfdcRunUpserts_quote is used as a condition in the quote and product upsert XSLs, and it is meant to prevent the creation of empty quotes in SFDC. To this end, sfdcRunUpserts_quote should flip to True as soon as there are line items on the quote, which should happen once the hiddenAction runs. However, currently, it only flips to True once the user is forced to click the "Calculate Price".</w:t>
       </w:r>
     </w:p>
     <w:p>
@@ -10117,7 +9455,6 @@
         </w:rPr>
         <w:t> </w:t>
       </w:r>
-      <w:proofErr w:type="spellStart"/>
       <w:r>
         <w:rPr>
           <w:rStyle w:val="HTMLCode"/>
@@ -10128,7 +9465,6 @@
         </w:rPr>
         <w:t>prePricingFormulas</w:t>
       </w:r>
-      <w:proofErr w:type="spellEnd"/>
       <w:r>
         <w:rPr>
           <w:rStyle w:val="apple-converted-space"/>
@@ -10161,7 +9497,6 @@
         </w:rPr>
         <w:t> </w:t>
       </w:r>
-      <w:proofErr w:type="spellStart"/>
       <w:r>
         <w:rPr>
           <w:rStyle w:val="HTMLCode"/>
@@ -10172,7 +9507,6 @@
         </w:rPr>
         <w:t>sfdcRunUpserts_quote</w:t>
       </w:r>
-      <w:proofErr w:type="spellEnd"/>
       <w:r>
         <w:rPr>
           <w:rStyle w:val="apple-converted-space"/>
@@ -10192,29 +9526,7 @@
           <w:szCs w:val="21"/>
           <w:shd w:val="clear" w:color="auto" w:fill="FFFFFF"/>
         </w:rPr>
-        <w:t xml:space="preserve">to true. This function is run on the transition from </w:t>
-      </w:r>
-      <w:proofErr w:type="spellStart"/>
-      <w:r>
-        <w:rPr>
-          <w:rFonts w:ascii="Helvetica" w:hAnsi="Helvetica" w:cs="Helvetica"/>
-          <w:color w:val="333333"/>
-          <w:sz w:val="21"/>
-          <w:szCs w:val="21"/>
-          <w:shd w:val="clear" w:color="auto" w:fill="FFFFFF"/>
-        </w:rPr>
-        <w:t>config</w:t>
-      </w:r>
-      <w:proofErr w:type="spellEnd"/>
-      <w:r>
-        <w:rPr>
-          <w:rFonts w:ascii="Helvetica" w:hAnsi="Helvetica" w:cs="Helvetica"/>
-          <w:color w:val="333333"/>
-          <w:sz w:val="21"/>
-          <w:szCs w:val="21"/>
-          <w:shd w:val="clear" w:color="auto" w:fill="FFFFFF"/>
-        </w:rPr>
-        <w:t xml:space="preserve"> to commerce so it should work as intended.</w:t>
+        <w:t>to true. This function is run on the transition from config to commerce so it should work as intended.</w:t>
       </w:r>
       <w:r>
         <w:rPr>
@@ -10244,23 +9556,7 @@
           <w:rFonts w:asciiTheme="minorHAnsi" w:hAnsiTheme="minorHAnsi"/>
           <w:b/>
         </w:rPr>
-        <w:t xml:space="preserve"> (TIBCO, BI, </w:t>
-      </w:r>
-      <w:proofErr w:type="spellStart"/>
-      <w:r>
-        <w:rPr>
-          <w:rFonts w:asciiTheme="minorHAnsi" w:hAnsiTheme="minorHAnsi"/>
-          <w:b/>
-        </w:rPr>
-        <w:t>InfoPro</w:t>
-      </w:r>
-      <w:proofErr w:type="spellEnd"/>
-      <w:r>
-        <w:rPr>
-          <w:rFonts w:asciiTheme="minorHAnsi" w:hAnsiTheme="minorHAnsi"/>
-          <w:b/>
-        </w:rPr>
-        <w:t>)</w:t>
+        <w:t xml:space="preserve"> (TIBCO, BI, InfoPro)</w:t>
       </w:r>
     </w:p>
     <w:p>
@@ -10307,18 +9603,9 @@
           <w:rFonts w:asciiTheme="minorHAnsi" w:hAnsiTheme="minorHAnsi"/>
           <w:szCs w:val="28"/>
         </w:rPr>
-        <w:t xml:space="preserve">CRM – fix behavior of opportunity </w:t>
-      </w:r>
-      <w:proofErr w:type="spellStart"/>
-      <w:r>
-        <w:rPr>
-          <w:rFonts w:asciiTheme="minorHAnsi" w:hAnsiTheme="minorHAnsi"/>
-          <w:szCs w:val="28"/>
-        </w:rPr>
-        <w:t>stage_quote</w:t>
+        <w:t>CRM – fix behavior of opportunity stage_quote</w:t>
       </w:r>
       <w:bookmarkEnd w:id="41"/>
-      <w:proofErr w:type="spellEnd"/>
     </w:p>
     <w:p>
       <w:pPr>
@@ -10350,8 +9637,6 @@
       <w:pPr>
         <w:pStyle w:val="BodyText"/>
       </w:pPr>
-      <w:proofErr w:type="spellStart"/>
-      <w:proofErr w:type="gramStart"/>
       <w:r>
         <w:rPr>
           <w:rFonts w:ascii="Helvetica" w:hAnsi="Helvetica" w:cs="Helvetica"/>
@@ -10360,63 +9645,7 @@
           <w:szCs w:val="21"/>
           <w:shd w:val="clear" w:color="auto" w:fill="FFFFFF"/>
         </w:rPr>
-        <w:t>opportunityStage_quote</w:t>
-      </w:r>
-      <w:proofErr w:type="spellEnd"/>
-      <w:proofErr w:type="gramEnd"/>
-      <w:r>
-        <w:rPr>
-          <w:rFonts w:ascii="Helvetica" w:hAnsi="Helvetica" w:cs="Helvetica"/>
-          <w:color w:val="333333"/>
-          <w:sz w:val="21"/>
-          <w:szCs w:val="21"/>
-          <w:shd w:val="clear" w:color="auto" w:fill="FFFFFF"/>
-        </w:rPr>
-        <w:t xml:space="preserve"> should be set to "Propose" when the user moves out of "Generate Docs" by clicking </w:t>
-      </w:r>
-      <w:proofErr w:type="spellStart"/>
-      <w:r>
-        <w:rPr>
-          <w:rFonts w:ascii="Helvetica" w:hAnsi="Helvetica" w:cs="Helvetica"/>
-          <w:color w:val="333333"/>
-          <w:sz w:val="21"/>
-          <w:szCs w:val="21"/>
-          <w:shd w:val="clear" w:color="auto" w:fill="FFFFFF"/>
-        </w:rPr>
-        <w:t>clicking</w:t>
-      </w:r>
-      <w:proofErr w:type="spellEnd"/>
-      <w:r>
-        <w:rPr>
-          <w:rFonts w:ascii="Helvetica" w:hAnsi="Helvetica" w:cs="Helvetica"/>
-          <w:color w:val="333333"/>
-          <w:sz w:val="21"/>
-          <w:szCs w:val="21"/>
-          <w:shd w:val="clear" w:color="auto" w:fill="FFFFFF"/>
-        </w:rPr>
-        <w:t xml:space="preserve"> Next (</w:t>
-      </w:r>
-      <w:proofErr w:type="spellStart"/>
-      <w:r>
-        <w:rPr>
-          <w:rFonts w:ascii="Helvetica" w:hAnsi="Helvetica" w:cs="Helvetica"/>
-          <w:color w:val="333333"/>
-          <w:sz w:val="21"/>
-          <w:szCs w:val="21"/>
-          <w:shd w:val="clear" w:color="auto" w:fill="FFFFFF"/>
-        </w:rPr>
-        <w:t>finalizeQuote_quote</w:t>
-      </w:r>
-      <w:proofErr w:type="spellEnd"/>
-      <w:r>
-        <w:rPr>
-          <w:rFonts w:ascii="Helvetica" w:hAnsi="Helvetica" w:cs="Helvetica"/>
-          <w:color w:val="333333"/>
-          <w:sz w:val="21"/>
-          <w:szCs w:val="21"/>
-          <w:shd w:val="clear" w:color="auto" w:fill="FFFFFF"/>
-        </w:rPr>
-        <w:t>), even if the document was not printed or emailed.</w:t>
+        <w:t>opportunityStage_quote should be set to "Propose" when the user moves out of "Generate Docs" by clicking clicking Next (finalizeQuote_quote), even if the document was not printed or emailed.</w:t>
       </w:r>
     </w:p>
     <w:p>
@@ -10475,7 +9704,6 @@
         </w:rPr>
         <w:t> </w:t>
       </w:r>
-      <w:proofErr w:type="spellStart"/>
       <w:r>
         <w:rPr>
           <w:rStyle w:val="HTMLCode"/>
@@ -10486,7 +9714,6 @@
         </w:rPr>
         <w:t>setStatus</w:t>
       </w:r>
-      <w:proofErr w:type="spellEnd"/>
       <w:r>
         <w:rPr>
           <w:rStyle w:val="apple-converted-space"/>
@@ -10519,7 +9746,6 @@
         </w:rPr>
         <w:t> </w:t>
       </w:r>
-      <w:proofErr w:type="spellStart"/>
       <w:r>
         <w:rPr>
           <w:rStyle w:val="HTMLCode"/>
@@ -10530,7 +9756,6 @@
         </w:rPr>
         <w:t>opportunityStage_quote</w:t>
       </w:r>
-      <w:proofErr w:type="spellEnd"/>
       <w:r>
         <w:rPr>
           <w:rStyle w:val="apple-converted-space"/>
@@ -10606,7 +9831,6 @@
         </w:rPr>
         <w:t> </w:t>
       </w:r>
-      <w:proofErr w:type="spellStart"/>
       <w:r>
         <w:rPr>
           <w:rStyle w:val="HTMLCode"/>
@@ -10615,40 +9839,7 @@
           <w:sz w:val="18"/>
           <w:szCs w:val="18"/>
         </w:rPr>
-        <w:t>actionName</w:t>
-      </w:r>
-      <w:proofErr w:type="spellEnd"/>
-      <w:r>
-        <w:rPr>
-          <w:rStyle w:val="HTMLCode"/>
-          <w:rFonts w:ascii="Consolas" w:hAnsi="Consolas" w:cs="Consolas"/>
-          <w:color w:val="333333"/>
-          <w:sz w:val="18"/>
-          <w:szCs w:val="18"/>
-        </w:rPr>
-        <w:t xml:space="preserve"> == "</w:t>
-      </w:r>
-      <w:proofErr w:type="spellStart"/>
-      <w:r>
-        <w:rPr>
-          <w:rStyle w:val="HTMLCode"/>
-          <w:rFonts w:ascii="Consolas" w:hAnsi="Consolas" w:cs="Consolas"/>
-          <w:color w:val="333333"/>
-          <w:sz w:val="18"/>
-          <w:szCs w:val="18"/>
-        </w:rPr>
-        <w:t>finalizeContract</w:t>
-      </w:r>
-      <w:proofErr w:type="spellEnd"/>
-      <w:r>
-        <w:rPr>
-          <w:rStyle w:val="HTMLCode"/>
-          <w:rFonts w:ascii="Consolas" w:hAnsi="Consolas" w:cs="Consolas"/>
-          <w:color w:val="333333"/>
-          <w:sz w:val="18"/>
-          <w:szCs w:val="18"/>
-        </w:rPr>
-        <w:t>"</w:t>
+        <w:t>actionName == "finalizeContract"</w:t>
       </w:r>
     </w:p>
     <w:p>
@@ -10671,23 +9862,7 @@
           <w:rFonts w:asciiTheme="minorHAnsi" w:hAnsiTheme="minorHAnsi"/>
           <w:b/>
         </w:rPr>
-        <w:t xml:space="preserve"> (TIBCO, BI, </w:t>
-      </w:r>
-      <w:proofErr w:type="spellStart"/>
-      <w:r>
-        <w:rPr>
-          <w:rFonts w:asciiTheme="minorHAnsi" w:hAnsiTheme="minorHAnsi"/>
-          <w:b/>
-        </w:rPr>
-        <w:t>InfoPro</w:t>
-      </w:r>
-      <w:proofErr w:type="spellEnd"/>
-      <w:r>
-        <w:rPr>
-          <w:rFonts w:asciiTheme="minorHAnsi" w:hAnsiTheme="minorHAnsi"/>
-          <w:b/>
-        </w:rPr>
-        <w:t>)</w:t>
+        <w:t xml:space="preserve"> (TIBCO, BI, InfoPro)</w:t>
       </w:r>
     </w:p>
     <w:p>
@@ -10734,34 +9909,9 @@
           <w:rFonts w:asciiTheme="minorHAnsi" w:hAnsiTheme="minorHAnsi"/>
           <w:szCs w:val="28"/>
         </w:rPr>
-        <w:t xml:space="preserve">609 CRM – Site </w:t>
-      </w:r>
-      <w:proofErr w:type="spellStart"/>
-      <w:r>
-        <w:rPr>
-          <w:rFonts w:asciiTheme="minorHAnsi" w:hAnsiTheme="minorHAnsi"/>
-          <w:szCs w:val="28"/>
-        </w:rPr>
-        <w:t>Enviornment</w:t>
-      </w:r>
-      <w:proofErr w:type="spellEnd"/>
-      <w:r>
-        <w:rPr>
-          <w:rFonts w:asciiTheme="minorHAnsi" w:hAnsiTheme="minorHAnsi"/>
-          <w:szCs w:val="28"/>
-        </w:rPr>
-        <w:t xml:space="preserve"> Test Overlaps Main </w:t>
-      </w:r>
-      <w:proofErr w:type="spellStart"/>
-      <w:r>
-        <w:rPr>
-          <w:rFonts w:asciiTheme="minorHAnsi" w:hAnsiTheme="minorHAnsi"/>
-          <w:szCs w:val="28"/>
-        </w:rPr>
-        <w:t>Nav</w:t>
+        <w:t>609 CRM – Site Enviornment Test Overlaps Main Nav</w:t>
       </w:r>
       <w:bookmarkEnd w:id="43"/>
-      <w:proofErr w:type="spellEnd"/>
     </w:p>
     <w:p>
       <w:pPr>
@@ -11156,23 +10306,7 @@
           <w:rFonts w:asciiTheme="minorHAnsi" w:hAnsiTheme="minorHAnsi"/>
           <w:b/>
         </w:rPr>
-        <w:t xml:space="preserve"> (TIBCO, BI, </w:t>
-      </w:r>
-      <w:proofErr w:type="spellStart"/>
-      <w:r>
-        <w:rPr>
-          <w:rFonts w:asciiTheme="minorHAnsi" w:hAnsiTheme="minorHAnsi"/>
-          <w:b/>
-        </w:rPr>
-        <w:t>InfoPro</w:t>
-      </w:r>
-      <w:proofErr w:type="spellEnd"/>
-      <w:r>
-        <w:rPr>
-          <w:rFonts w:asciiTheme="minorHAnsi" w:hAnsiTheme="minorHAnsi"/>
-          <w:b/>
-        </w:rPr>
-        <w:t>)</w:t>
+        <w:t xml:space="preserve"> (TIBCO, BI, InfoPro)</w:t>
       </w:r>
     </w:p>
     <w:p>
@@ -11314,42 +10448,19 @@
           <w:szCs w:val="21"/>
           <w:shd w:val="clear" w:color="auto" w:fill="FFFFFF"/>
         </w:rPr>
-        <w:t xml:space="preserve">In the </w:t>
-      </w:r>
-      <w:proofErr w:type="spellStart"/>
-      <w:r>
-        <w:rPr>
+        <w:t>In the util function</w:t>
+      </w:r>
+      <w:r>
+        <w:rPr>
+          <w:rStyle w:val="apple-converted-space"/>
           <w:rFonts w:ascii="Helvetica" w:hAnsi="Helvetica" w:cs="Helvetica"/>
           <w:color w:val="333333"/>
           <w:sz w:val="21"/>
           <w:szCs w:val="21"/>
           <w:shd w:val="clear" w:color="auto" w:fill="FFFFFF"/>
         </w:rPr>
-        <w:t>util</w:t>
-      </w:r>
-      <w:proofErr w:type="spellEnd"/>
-      <w:r>
-        <w:rPr>
-          <w:rFonts w:ascii="Helvetica" w:hAnsi="Helvetica" w:cs="Helvetica"/>
-          <w:color w:val="333333"/>
-          <w:sz w:val="21"/>
-          <w:szCs w:val="21"/>
-          <w:shd w:val="clear" w:color="auto" w:fill="FFFFFF"/>
-        </w:rPr>
-        <w:t xml:space="preserve"> function</w:t>
-      </w:r>
-      <w:r>
-        <w:rPr>
-          <w:rStyle w:val="apple-converted-space"/>
-          <w:rFonts w:ascii="Helvetica" w:hAnsi="Helvetica" w:cs="Helvetica"/>
-          <w:color w:val="333333"/>
-          <w:sz w:val="21"/>
-          <w:szCs w:val="21"/>
-          <w:shd w:val="clear" w:color="auto" w:fill="FFFFFF"/>
-        </w:rPr>
         <w:t> </w:t>
       </w:r>
-      <w:proofErr w:type="spellStart"/>
       <w:r>
         <w:rPr>
           <w:rStyle w:val="HTMLCode"/>
@@ -11360,7 +10471,6 @@
         </w:rPr>
         <w:t>getGeoCodesFromAddress</w:t>
       </w:r>
-      <w:proofErr w:type="spellEnd"/>
       <w:r>
         <w:rPr>
           <w:rFonts w:ascii="Helvetica" w:hAnsi="Helvetica" w:cs="Helvetica"/>
@@ -11369,9 +10479,17 @@
           <w:szCs w:val="21"/>
           <w:shd w:val="clear" w:color="auto" w:fill="FFFFFF"/>
         </w:rPr>
-        <w:t xml:space="preserve">, parse the </w:t>
-      </w:r>
-      <w:proofErr w:type="spellStart"/>
+        <w:t xml:space="preserve">, parse the siteStreet and siteCity values, and replace all punctuation with blanks or their corresponding ASCII character codes before calling the Bing Maps API.  </w:t>
+      </w:r>
+    </w:p>
+    <w:p>
+      <w:pPr>
+        <w:pStyle w:val="BodyText"/>
+        <w:rPr>
+          <w:rFonts w:asciiTheme="minorHAnsi" w:hAnsiTheme="minorHAnsi"/>
+          <w:b/>
+        </w:rPr>
+      </w:pPr>
       <w:r>
         <w:rPr>
           <w:rFonts w:ascii="Helvetica" w:hAnsi="Helvetica" w:cs="Helvetica"/>
@@ -11380,40 +10498,14 @@
           <w:szCs w:val="21"/>
           <w:shd w:val="clear" w:color="auto" w:fill="FFFFFF"/>
         </w:rPr>
-        <w:t>siteStreet</w:t>
-      </w:r>
-      <w:proofErr w:type="spellEnd"/>
-      <w:r>
-        <w:rPr>
-          <w:rFonts w:ascii="Helvetica" w:hAnsi="Helvetica" w:cs="Helvetica"/>
-          <w:color w:val="333333"/>
-          <w:sz w:val="21"/>
-          <w:szCs w:val="21"/>
-          <w:shd w:val="clear" w:color="auto" w:fill="FFFFFF"/>
-        </w:rPr>
-        <w:t xml:space="preserve"> and </w:t>
-      </w:r>
-      <w:proofErr w:type="spellStart"/>
-      <w:r>
-        <w:rPr>
-          <w:rFonts w:ascii="Helvetica" w:hAnsi="Helvetica" w:cs="Helvetica"/>
-          <w:color w:val="333333"/>
-          <w:sz w:val="21"/>
-          <w:szCs w:val="21"/>
-          <w:shd w:val="clear" w:color="auto" w:fill="FFFFFF"/>
-        </w:rPr>
-        <w:t>siteCity</w:t>
-      </w:r>
-      <w:proofErr w:type="spellEnd"/>
-      <w:r>
-        <w:rPr>
-          <w:rFonts w:ascii="Helvetica" w:hAnsi="Helvetica" w:cs="Helvetica"/>
-          <w:color w:val="333333"/>
-          <w:sz w:val="21"/>
-          <w:szCs w:val="21"/>
-          <w:shd w:val="clear" w:color="auto" w:fill="FFFFFF"/>
-        </w:rPr>
-        <w:t xml:space="preserve"> values, and replace all punctuation with blanks or their corresponding ASCII character codes before calling the Bing Maps API.  </w:t>
+        <w:t>May require an update the the maps data table if we change how we are passing the address to Bing.</w:t>
+      </w:r>
+      <w:r>
+        <w:rPr>
+          <w:rFonts w:asciiTheme="minorHAnsi" w:hAnsiTheme="minorHAnsi"/>
+          <w:b/>
+        </w:rPr>
+        <w:t xml:space="preserve"> </w:t>
       </w:r>
     </w:p>
     <w:p>
@@ -11426,81 +10518,17 @@
       </w:pPr>
       <w:r>
         <w:rPr>
-          <w:rFonts w:ascii="Helvetica" w:hAnsi="Helvetica" w:cs="Helvetica"/>
-          <w:color w:val="333333"/>
-          <w:sz w:val="21"/>
-          <w:szCs w:val="21"/>
-          <w:shd w:val="clear" w:color="auto" w:fill="FFFFFF"/>
-        </w:rPr>
-        <w:t xml:space="preserve">May require an update the </w:t>
-      </w:r>
-      <w:proofErr w:type="spellStart"/>
-      <w:r>
-        <w:rPr>
-          <w:rFonts w:ascii="Helvetica" w:hAnsi="Helvetica" w:cs="Helvetica"/>
-          <w:color w:val="333333"/>
-          <w:sz w:val="21"/>
-          <w:szCs w:val="21"/>
-          <w:shd w:val="clear" w:color="auto" w:fill="FFFFFF"/>
-        </w:rPr>
-        <w:t>the</w:t>
-      </w:r>
-      <w:proofErr w:type="spellEnd"/>
-      <w:r>
-        <w:rPr>
-          <w:rFonts w:ascii="Helvetica" w:hAnsi="Helvetica" w:cs="Helvetica"/>
-          <w:color w:val="333333"/>
-          <w:sz w:val="21"/>
-          <w:szCs w:val="21"/>
-          <w:shd w:val="clear" w:color="auto" w:fill="FFFFFF"/>
-        </w:rPr>
-        <w:t xml:space="preserve"> maps data table if we change how we are passing the address to Bing.</w:t>
-      </w:r>
-      <w:r>
-        <w:rPr>
           <w:rFonts w:asciiTheme="minorHAnsi" w:hAnsiTheme="minorHAnsi"/>
           <w:b/>
         </w:rPr>
-        <w:t xml:space="preserve"> </w:t>
-      </w:r>
-    </w:p>
-    <w:p>
-      <w:pPr>
-        <w:pStyle w:val="BodyText"/>
+        <w:t>Downstream Impacts</w:t>
+      </w:r>
+      <w:r>
         <w:rPr>
           <w:rFonts w:asciiTheme="minorHAnsi" w:hAnsiTheme="minorHAnsi"/>
           <w:b/>
         </w:rPr>
-      </w:pPr>
-      <w:r>
-        <w:rPr>
-          <w:rFonts w:asciiTheme="minorHAnsi" w:hAnsiTheme="minorHAnsi"/>
-          <w:b/>
-        </w:rPr>
-        <w:t>Downstream Impacts</w:t>
-      </w:r>
-      <w:r>
-        <w:rPr>
-          <w:rFonts w:asciiTheme="minorHAnsi" w:hAnsiTheme="minorHAnsi"/>
-          <w:b/>
-        </w:rPr>
-        <w:t xml:space="preserve"> (TIBCO, BI, </w:t>
-      </w:r>
-      <w:proofErr w:type="spellStart"/>
-      <w:r>
-        <w:rPr>
-          <w:rFonts w:asciiTheme="minorHAnsi" w:hAnsiTheme="minorHAnsi"/>
-          <w:b/>
-        </w:rPr>
-        <w:t>InfoPro</w:t>
-      </w:r>
-      <w:proofErr w:type="spellEnd"/>
-      <w:r>
-        <w:rPr>
-          <w:rFonts w:asciiTheme="minorHAnsi" w:hAnsiTheme="minorHAnsi"/>
-          <w:b/>
-        </w:rPr>
-        <w:t>)</w:t>
+        <w:t xml:space="preserve"> (TIBCO, BI, InfoPro)</w:t>
       </w:r>
     </w:p>
     <w:p>
@@ -11602,47 +10630,7 @@
           <w:sz w:val="21"/>
           <w:szCs w:val="21"/>
         </w:rPr>
-        <w:t xml:space="preserve">The SFDC User record has an </w:t>
-      </w:r>
-      <w:proofErr w:type="spellStart"/>
-      <w:r>
-        <w:rPr>
-          <w:rFonts w:ascii="Helvetica" w:hAnsi="Helvetica" w:cs="Helvetica"/>
-          <w:color w:val="333333"/>
-          <w:sz w:val="21"/>
-          <w:szCs w:val="21"/>
-        </w:rPr>
-        <w:t>EmployeeNumber</w:t>
-      </w:r>
-      <w:proofErr w:type="spellEnd"/>
-      <w:r>
-        <w:rPr>
-          <w:rFonts w:ascii="Helvetica" w:hAnsi="Helvetica" w:cs="Helvetica"/>
-          <w:color w:val="333333"/>
-          <w:sz w:val="21"/>
-          <w:szCs w:val="21"/>
-        </w:rPr>
-        <w:t xml:space="preserve"> field that will be populated with the </w:t>
-      </w:r>
-      <w:proofErr w:type="spellStart"/>
-      <w:r>
-        <w:rPr>
-          <w:rFonts w:ascii="Helvetica" w:hAnsi="Helvetica" w:cs="Helvetica"/>
-          <w:color w:val="333333"/>
-          <w:sz w:val="21"/>
-          <w:szCs w:val="21"/>
-        </w:rPr>
-        <w:t>InfoPro</w:t>
-      </w:r>
-      <w:proofErr w:type="spellEnd"/>
-      <w:r>
-        <w:rPr>
-          <w:rFonts w:ascii="Helvetica" w:hAnsi="Helvetica" w:cs="Helvetica"/>
-          <w:color w:val="333333"/>
-          <w:sz w:val="21"/>
-          <w:szCs w:val="21"/>
-        </w:rPr>
-        <w:t xml:space="preserve"> Employee Identification Number (EIN).</w:t>
+        <w:t>The SFDC User record has an EmployeeNumber field that will be populated with the InfoPro Employee Identification Number (EIN).</w:t>
       </w:r>
     </w:p>
     <w:p>
@@ -11688,87 +10676,7 @@
           <w:sz w:val="21"/>
           <w:szCs w:val="21"/>
         </w:rPr>
-        <w:t xml:space="preserve">We need to create a new quote level attribute in Capture called Employee Identification Number (suggestion </w:t>
-      </w:r>
-      <w:proofErr w:type="spellStart"/>
-      <w:r>
-        <w:rPr>
-          <w:rFonts w:ascii="Helvetica" w:hAnsi="Helvetica" w:cs="Helvetica"/>
-          <w:color w:val="333333"/>
-          <w:sz w:val="21"/>
-          <w:szCs w:val="21"/>
-        </w:rPr>
-        <w:t>varname</w:t>
-      </w:r>
-      <w:proofErr w:type="spellEnd"/>
-      <w:r>
-        <w:rPr>
-          <w:rFonts w:ascii="Helvetica" w:hAnsi="Helvetica" w:cs="Helvetica"/>
-          <w:color w:val="333333"/>
-          <w:sz w:val="21"/>
-          <w:szCs w:val="21"/>
-        </w:rPr>
-        <w:t xml:space="preserve">: </w:t>
-      </w:r>
-      <w:proofErr w:type="spellStart"/>
-      <w:r>
-        <w:rPr>
-          <w:rFonts w:ascii="Helvetica" w:hAnsi="Helvetica" w:cs="Helvetica"/>
-          <w:color w:val="333333"/>
-          <w:sz w:val="21"/>
-          <w:szCs w:val="21"/>
-        </w:rPr>
-        <w:t>ein_quote</w:t>
-      </w:r>
-      <w:proofErr w:type="spellEnd"/>
-      <w:r>
-        <w:rPr>
-          <w:rFonts w:ascii="Helvetica" w:hAnsi="Helvetica" w:cs="Helvetica"/>
-          <w:color w:val="333333"/>
-          <w:sz w:val="21"/>
-          <w:szCs w:val="21"/>
-        </w:rPr>
-        <w:t xml:space="preserve">), update the user import XSL, and map the aforementioned SFDC </w:t>
-      </w:r>
-      <w:proofErr w:type="spellStart"/>
-      <w:r>
-        <w:rPr>
-          <w:rFonts w:ascii="Helvetica" w:hAnsi="Helvetica" w:cs="Helvetica"/>
-          <w:color w:val="333333"/>
-          <w:sz w:val="21"/>
-          <w:szCs w:val="21"/>
-        </w:rPr>
-        <w:t>EmployeeNumber</w:t>
-      </w:r>
-      <w:proofErr w:type="spellEnd"/>
-      <w:r>
-        <w:rPr>
-          <w:rFonts w:ascii="Helvetica" w:hAnsi="Helvetica" w:cs="Helvetica"/>
-          <w:color w:val="333333"/>
-          <w:sz w:val="21"/>
-          <w:szCs w:val="21"/>
-        </w:rPr>
-        <w:t xml:space="preserve"> to this newly created </w:t>
-      </w:r>
-      <w:proofErr w:type="spellStart"/>
-      <w:r>
-        <w:rPr>
-          <w:rFonts w:ascii="Helvetica" w:hAnsi="Helvetica" w:cs="Helvetica"/>
-          <w:color w:val="333333"/>
-          <w:sz w:val="21"/>
-          <w:szCs w:val="21"/>
-        </w:rPr>
-        <w:t>ein_quote</w:t>
-      </w:r>
-      <w:proofErr w:type="spellEnd"/>
-      <w:r>
-        <w:rPr>
-          <w:rFonts w:ascii="Helvetica" w:hAnsi="Helvetica" w:cs="Helvetica"/>
-          <w:color w:val="333333"/>
-          <w:sz w:val="21"/>
-          <w:szCs w:val="21"/>
-        </w:rPr>
-        <w:t>.</w:t>
+        <w:t>We need to create a new quote level attribute in Capture called Employee Identification Number (suggestion varname: ein_quote), update the user import XSL, and map the aforementioned SFDC EmployeeNumber to this newly created ein_quote.</w:t>
       </w:r>
     </w:p>
     <w:p>
@@ -11791,23 +10699,7 @@
           <w:rFonts w:asciiTheme="minorHAnsi" w:hAnsiTheme="minorHAnsi"/>
           <w:b/>
         </w:rPr>
-        <w:t xml:space="preserve"> (TIBCO, BI, </w:t>
-      </w:r>
-      <w:proofErr w:type="spellStart"/>
-      <w:r>
-        <w:rPr>
-          <w:rFonts w:asciiTheme="minorHAnsi" w:hAnsiTheme="minorHAnsi"/>
-          <w:b/>
-        </w:rPr>
-        <w:t>InfoPro</w:t>
-      </w:r>
-      <w:proofErr w:type="spellEnd"/>
-      <w:r>
-        <w:rPr>
-          <w:rFonts w:asciiTheme="minorHAnsi" w:hAnsiTheme="minorHAnsi"/>
-          <w:b/>
-        </w:rPr>
-        <w:t>)</w:t>
+        <w:t xml:space="preserve"> (TIBCO, BI, InfoPro)</w:t>
       </w:r>
     </w:p>
     <w:p>
@@ -11821,16 +10713,8 @@
         <w:rPr>
           <w:rFonts w:asciiTheme="minorHAnsi" w:hAnsiTheme="minorHAnsi"/>
         </w:rPr>
-        <w:t xml:space="preserve">New text field attribute </w:t>
-      </w:r>
-      <w:proofErr w:type="spellStart"/>
-      <w:r>
-        <w:rPr>
-          <w:rFonts w:asciiTheme="minorHAnsi" w:hAnsiTheme="minorHAnsi"/>
-        </w:rPr>
-        <w:t>ein_quote</w:t>
-      </w:r>
-      <w:proofErr w:type="spellEnd"/>
+        <w:t>New text field attribute ein_quote</w:t>
+      </w:r>
     </w:p>
     <w:p>
       <w:pPr>
@@ -11868,21 +10752,7 @@
         <w:rPr>
           <w:rFonts w:asciiTheme="minorHAnsi" w:hAnsiTheme="minorHAnsi"/>
         </w:rPr>
-        <w:t xml:space="preserve">CRM - Import </w:t>
-      </w:r>
-      <w:proofErr w:type="spellStart"/>
-      <w:r>
-        <w:rPr>
-          <w:rFonts w:asciiTheme="minorHAnsi" w:hAnsiTheme="minorHAnsi"/>
-        </w:rPr>
-        <w:t>Infopro</w:t>
-      </w:r>
-      <w:proofErr w:type="spellEnd"/>
-      <w:r>
-        <w:rPr>
-          <w:rFonts w:asciiTheme="minorHAnsi" w:hAnsiTheme="minorHAnsi"/>
-        </w:rPr>
-        <w:t xml:space="preserve"> Division Number from SFDC</w:t>
+        <w:t>CRM - Import Infopro Division Number from SFDC</w:t>
       </w:r>
       <w:bookmarkEnd w:id="49"/>
     </w:p>
@@ -11924,51 +10794,7 @@
           <w:szCs w:val="21"/>
           <w:shd w:val="clear" w:color="auto" w:fill="FFFFFF"/>
         </w:rPr>
-        <w:t xml:space="preserve">SFDC </w:t>
-      </w:r>
-      <w:proofErr w:type="spellStart"/>
-      <w:r>
-        <w:rPr>
-          <w:rFonts w:ascii="Helvetica" w:hAnsi="Helvetica" w:cs="Helvetica"/>
-          <w:color w:val="333333"/>
-          <w:sz w:val="21"/>
-          <w:szCs w:val="21"/>
-          <w:shd w:val="clear" w:color="auto" w:fill="FFFFFF"/>
-        </w:rPr>
-        <w:t>InfoPro_Number__c</w:t>
-      </w:r>
-      <w:proofErr w:type="spellEnd"/>
-      <w:r>
-        <w:rPr>
-          <w:rFonts w:ascii="Helvetica" w:hAnsi="Helvetica" w:cs="Helvetica"/>
-          <w:color w:val="333333"/>
-          <w:sz w:val="21"/>
-          <w:szCs w:val="21"/>
-          <w:shd w:val="clear" w:color="auto" w:fill="FFFFFF"/>
-        </w:rPr>
-        <w:t xml:space="preserve"> needs to be mapped to Capture's </w:t>
-      </w:r>
-      <w:proofErr w:type="spellStart"/>
-      <w:r>
-        <w:rPr>
-          <w:rFonts w:ascii="Helvetica" w:hAnsi="Helvetica" w:cs="Helvetica"/>
-          <w:color w:val="333333"/>
-          <w:sz w:val="21"/>
-          <w:szCs w:val="21"/>
-          <w:shd w:val="clear" w:color="auto" w:fill="FFFFFF"/>
-        </w:rPr>
-        <w:t>infoProDivision_quote</w:t>
-      </w:r>
-      <w:proofErr w:type="spellEnd"/>
-      <w:r>
-        <w:rPr>
-          <w:rFonts w:ascii="Helvetica" w:hAnsi="Helvetica" w:cs="Helvetica"/>
-          <w:color w:val="333333"/>
-          <w:sz w:val="21"/>
-          <w:szCs w:val="21"/>
-          <w:shd w:val="clear" w:color="auto" w:fill="FFFFFF"/>
-        </w:rPr>
-        <w:t>.</w:t>
+        <w:t>SFDC InfoPro_Number__c needs to be mapped to Capture's infoProDivision_quote.</w:t>
       </w:r>
     </w:p>
     <w:p>
@@ -12014,47 +10840,7 @@
           <w:sz w:val="21"/>
           <w:szCs w:val="21"/>
         </w:rPr>
-        <w:t xml:space="preserve">Modify the opportunity import XSL to import </w:t>
-      </w:r>
-      <w:proofErr w:type="spellStart"/>
-      <w:r>
-        <w:rPr>
-          <w:rFonts w:ascii="Helvetica" w:hAnsi="Helvetica" w:cs="Helvetica"/>
-          <w:color w:val="333333"/>
-          <w:sz w:val="21"/>
-          <w:szCs w:val="21"/>
-        </w:rPr>
-        <w:t>InfoPro_Number__c</w:t>
-      </w:r>
-      <w:proofErr w:type="spellEnd"/>
-      <w:r>
-        <w:rPr>
-          <w:rFonts w:ascii="Helvetica" w:hAnsi="Helvetica" w:cs="Helvetica"/>
-          <w:color w:val="333333"/>
-          <w:sz w:val="21"/>
-          <w:szCs w:val="21"/>
-        </w:rPr>
-        <w:t xml:space="preserve"> and map it to Capture's </w:t>
-      </w:r>
-      <w:proofErr w:type="spellStart"/>
-      <w:r>
-        <w:rPr>
-          <w:rFonts w:ascii="Helvetica" w:hAnsi="Helvetica" w:cs="Helvetica"/>
-          <w:color w:val="333333"/>
-          <w:sz w:val="21"/>
-          <w:szCs w:val="21"/>
-        </w:rPr>
-        <w:t>infoProDivision_quote</w:t>
-      </w:r>
-      <w:proofErr w:type="spellEnd"/>
-      <w:r>
-        <w:rPr>
-          <w:rFonts w:ascii="Helvetica" w:hAnsi="Helvetica" w:cs="Helvetica"/>
-          <w:color w:val="333333"/>
-          <w:sz w:val="21"/>
-          <w:szCs w:val="21"/>
-        </w:rPr>
-        <w:t>.</w:t>
+        <w:t>Modify the opportunity import XSL to import InfoPro_Number__c and map it to Capture's infoProDivision_quote.</w:t>
       </w:r>
     </w:p>
     <w:p>
@@ -12085,96 +10871,16 @@
           <w:sz w:val="21"/>
           <w:szCs w:val="21"/>
         </w:rPr>
-        <w:t xml:space="preserve">hat the value from </w:t>
-      </w:r>
-      <w:proofErr w:type="spellStart"/>
-      <w:r>
-        <w:rPr>
-          <w:rFonts w:ascii="Helvetica" w:hAnsi="Helvetica" w:cs="Helvetica"/>
-          <w:color w:val="333333"/>
-          <w:sz w:val="21"/>
-          <w:szCs w:val="21"/>
-        </w:rPr>
-        <w:t>infoProDivisi</w:t>
-      </w:r>
-      <w:r>
-        <w:rPr>
-          <w:rFonts w:ascii="Helvetica" w:hAnsi="Helvetica" w:cs="Helvetica"/>
-          <w:color w:val="333333"/>
-          <w:sz w:val="21"/>
-          <w:szCs w:val="21"/>
-        </w:rPr>
-        <w:t>on_quote</w:t>
-      </w:r>
-      <w:proofErr w:type="spellEnd"/>
-      <w:r>
-        <w:rPr>
-          <w:rFonts w:ascii="Helvetica" w:hAnsi="Helvetica" w:cs="Helvetica"/>
-          <w:color w:val="333333"/>
-          <w:sz w:val="21"/>
-          <w:szCs w:val="21"/>
-        </w:rPr>
-        <w:t xml:space="preserve"> </w:t>
-      </w:r>
-      <w:proofErr w:type="spellStart"/>
-      <w:r>
-        <w:rPr>
-          <w:rFonts w:ascii="Helvetica" w:hAnsi="Helvetica" w:cs="Helvetica"/>
-          <w:color w:val="333333"/>
-          <w:sz w:val="21"/>
-          <w:szCs w:val="21"/>
-        </w:rPr>
-        <w:t>propogates</w:t>
-      </w:r>
-      <w:proofErr w:type="spellEnd"/>
-      <w:r>
-        <w:rPr>
-          <w:rFonts w:ascii="Helvetica" w:hAnsi="Helvetica" w:cs="Helvetica"/>
-          <w:color w:val="333333"/>
-          <w:sz w:val="21"/>
-          <w:szCs w:val="21"/>
-        </w:rPr>
-        <w:t xml:space="preserve"> correctly to </w:t>
-      </w:r>
-      <w:proofErr w:type="spellStart"/>
-      <w:r>
-        <w:rPr>
-          <w:rFonts w:ascii="Helvetica" w:hAnsi="Helvetica" w:cs="Helvetica"/>
-          <w:color w:val="333333"/>
-          <w:sz w:val="21"/>
-          <w:szCs w:val="21"/>
-        </w:rPr>
-        <w:t>infoproDivision_RO_quote</w:t>
-      </w:r>
-      <w:proofErr w:type="spellEnd"/>
-      <w:r>
-        <w:rPr>
-          <w:rFonts w:ascii="Helvetica" w:hAnsi="Helvetica" w:cs="Helvetica"/>
-          <w:color w:val="333333"/>
-          <w:sz w:val="21"/>
-          <w:szCs w:val="21"/>
-        </w:rPr>
-        <w:t xml:space="preserve"> is and </w:t>
-      </w:r>
-      <w:proofErr w:type="spellStart"/>
-      <w:r>
-        <w:rPr>
-          <w:rFonts w:ascii="Helvetica" w:hAnsi="Helvetica" w:cs="Helvetica"/>
-          <w:color w:val="333333"/>
-          <w:sz w:val="21"/>
-          <w:szCs w:val="21"/>
-        </w:rPr>
-        <w:t>infoProNumberDisplayOnly_quote</w:t>
-      </w:r>
-      <w:proofErr w:type="spellEnd"/>
-      <w:r>
-        <w:rPr>
-          <w:rFonts w:ascii="Helvetica" w:hAnsi="Helvetica" w:cs="Helvetica"/>
-          <w:color w:val="333333"/>
-          <w:sz w:val="21"/>
-          <w:szCs w:val="21"/>
-        </w:rPr>
-        <w:t>.</w:t>
+        <w:t>hat the value from infoProDivisi</w:t>
+      </w:r>
+      <w:r>
+        <w:rPr>
+          <w:rFonts w:ascii="Helvetica" w:hAnsi="Helvetica" w:cs="Helvetica"/>
+          <w:color w:val="333333"/>
+          <w:sz w:val="21"/>
+          <w:szCs w:val="21"/>
+        </w:rPr>
+        <w:t>on_quote propogates correctly to infoproDivision_RO_quote is and infoProNumberDisplayOnly_quote.</w:t>
       </w:r>
     </w:p>
     <w:p>
@@ -12198,23 +10904,7 @@
           <w:rFonts w:asciiTheme="minorHAnsi" w:hAnsiTheme="minorHAnsi"/>
           <w:b/>
         </w:rPr>
-        <w:t xml:space="preserve"> (TIBCO, BI, </w:t>
-      </w:r>
-      <w:proofErr w:type="spellStart"/>
-      <w:r>
-        <w:rPr>
-          <w:rFonts w:asciiTheme="minorHAnsi" w:hAnsiTheme="minorHAnsi"/>
-          <w:b/>
-        </w:rPr>
-        <w:t>InfoPro</w:t>
-      </w:r>
-      <w:proofErr w:type="spellEnd"/>
-      <w:r>
-        <w:rPr>
-          <w:rFonts w:asciiTheme="minorHAnsi" w:hAnsiTheme="minorHAnsi"/>
-          <w:b/>
-        </w:rPr>
-        <w:t>)</w:t>
+        <w:t xml:space="preserve"> (TIBCO, BI, InfoPro)</w:t>
       </w:r>
     </w:p>
     <w:p>
@@ -12259,21 +10949,7 @@
         <w:rPr>
           <w:rFonts w:asciiTheme="minorHAnsi" w:hAnsiTheme="minorHAnsi"/>
         </w:rPr>
-        <w:t>CRM – New Validation on Finalize (</w:t>
-      </w:r>
-      <w:proofErr w:type="spellStart"/>
-      <w:r>
-        <w:rPr>
-          <w:rFonts w:asciiTheme="minorHAnsi" w:hAnsiTheme="minorHAnsi"/>
-        </w:rPr>
-        <w:t>finalizeContract_quote</w:t>
-      </w:r>
-      <w:proofErr w:type="spellEnd"/>
-      <w:r>
-        <w:rPr>
-          <w:rFonts w:asciiTheme="minorHAnsi" w:hAnsiTheme="minorHAnsi"/>
-        </w:rPr>
-        <w:t>)</w:t>
+        <w:t>CRM – New Validation on Finalize (finalizeContract_quote)</w:t>
       </w:r>
       <w:bookmarkEnd w:id="51"/>
     </w:p>
@@ -12322,31 +10998,7 @@
           <w:szCs w:val="21"/>
           <w:shd w:val="clear" w:color="auto" w:fill="FFFFFF"/>
         </w:rPr>
-        <w:t xml:space="preserve">The intent of the change described herein is to ensure that the Primary quote in SFDC that is being finalized has up to date price-affecting header level data (such as area, </w:t>
-      </w:r>
-      <w:proofErr w:type="spellStart"/>
-      <w:proofErr w:type="gramStart"/>
-      <w:r>
-        <w:rPr>
-          <w:rFonts w:ascii="Helvetica" w:hAnsi="Helvetica" w:cs="Helvetica"/>
-          <w:color w:val="333333"/>
-          <w:sz w:val="21"/>
-          <w:szCs w:val="21"/>
-          <w:shd w:val="clear" w:color="auto" w:fill="FFFFFF"/>
-        </w:rPr>
-        <w:t>lawson</w:t>
-      </w:r>
-      <w:proofErr w:type="spellEnd"/>
-      <w:proofErr w:type="gramEnd"/>
-      <w:r>
-        <w:rPr>
-          <w:rFonts w:ascii="Helvetica" w:hAnsi="Helvetica" w:cs="Helvetica"/>
-          <w:color w:val="333333"/>
-          <w:sz w:val="21"/>
-          <w:szCs w:val="21"/>
-          <w:shd w:val="clear" w:color="auto" w:fill="FFFFFF"/>
-        </w:rPr>
-        <w:t xml:space="preserve"> division, Industry). Because this data is price-affecting, it cannot simply be refreshed upon Finalization/ordering of the quote. Therefore, we will implement a validation, and effectively force the user to create a new quote if the data does not match.</w:t>
+        <w:t>The intent of the change described herein is to ensure that the Primary quote in SFDC that is being finalized has up to date price-affecting header level data (such as area, lawson division, Industry). Because this data is price-affecting, it cannot simply be refreshed upon Finalization/ordering of the quote. Therefore, we will implement a validation, and effectively force the user to create a new quote if the data does not match.</w:t>
       </w:r>
     </w:p>
     <w:p>
@@ -12395,39 +11047,8 @@
           <w:sz w:val="21"/>
           <w:szCs w:val="21"/>
         </w:rPr>
-        <w:t xml:space="preserve">Create new commerce text area attributes: </w:t>
-      </w:r>
-      <w:proofErr w:type="spellStart"/>
-      <w:r>
-        <w:rPr>
-          <w:rFonts w:ascii="Helvetica" w:hAnsi="Helvetica" w:cs="Helvetica"/>
-          <w:color w:val="333333"/>
-          <w:sz w:val="21"/>
-          <w:szCs w:val="21"/>
-        </w:rPr>
-        <w:t>sfdcOpportunityStringValidation_quote</w:t>
-      </w:r>
-      <w:proofErr w:type="spellEnd"/>
-      <w:r>
-        <w:rPr>
-          <w:rFonts w:ascii="Helvetica" w:hAnsi="Helvetica" w:cs="Helvetica"/>
-          <w:color w:val="333333"/>
-          <w:sz w:val="21"/>
-          <w:szCs w:val="21"/>
-        </w:rPr>
-        <w:t xml:space="preserve">, </w:t>
-      </w:r>
-      <w:proofErr w:type="spellStart"/>
-      <w:r>
-        <w:rPr>
-          <w:rFonts w:ascii="Helvetica" w:hAnsi="Helvetica" w:cs="Helvetica"/>
-          <w:color w:val="333333"/>
-          <w:sz w:val="21"/>
-          <w:szCs w:val="21"/>
-        </w:rPr>
-        <w:t>sfdcSiteStringValidation_quote</w:t>
-      </w:r>
-      <w:proofErr w:type="spellEnd"/>
+        <w:t>Create new commerce text area attributes: sfdcOpportunityStringValidation_quote, sfdcSiteStringValidation_quote</w:t>
+      </w:r>
     </w:p>
     <w:p>
       <w:pPr>
@@ -12476,27 +11097,7 @@
           <w:sz w:val="21"/>
           <w:szCs w:val="21"/>
         </w:rPr>
-        <w:t xml:space="preserve">Note: Use the SFDC Contact Validation - Import </w:t>
-      </w:r>
-      <w:proofErr w:type="spellStart"/>
-      <w:r>
-        <w:rPr>
-          <w:rFonts w:ascii="Helvetica" w:hAnsi="Helvetica" w:cs="Helvetica"/>
-          <w:color w:val="333333"/>
-          <w:sz w:val="21"/>
-          <w:szCs w:val="21"/>
-        </w:rPr>
-        <w:t>xsl</w:t>
-      </w:r>
-      <w:proofErr w:type="spellEnd"/>
-      <w:r>
-        <w:rPr>
-          <w:rFonts w:ascii="Helvetica" w:hAnsi="Helvetica" w:cs="Helvetica"/>
-          <w:color w:val="333333"/>
-          <w:sz w:val="21"/>
-          <w:szCs w:val="21"/>
-        </w:rPr>
-        <w:t xml:space="preserve"> as a model</w:t>
+        <w:t>Note: Use the SFDC Contact Validation - Import xsl as a model</w:t>
       </w:r>
     </w:p>
     <w:p>
@@ -12521,27 +11122,7 @@
           <w:sz w:val="21"/>
           <w:szCs w:val="21"/>
         </w:rPr>
-        <w:t xml:space="preserve">The generator should query the following attributes (see the </w:t>
-      </w:r>
-      <w:proofErr w:type="spellStart"/>
-      <w:r>
-        <w:rPr>
-          <w:rFonts w:ascii="Helvetica" w:hAnsi="Helvetica" w:cs="Helvetica"/>
-          <w:color w:val="333333"/>
-          <w:sz w:val="21"/>
-          <w:szCs w:val="21"/>
-        </w:rPr>
-        <w:t>opp</w:t>
-      </w:r>
-      <w:proofErr w:type="spellEnd"/>
-      <w:r>
-        <w:rPr>
-          <w:rFonts w:ascii="Helvetica" w:hAnsi="Helvetica" w:cs="Helvetica"/>
-          <w:color w:val="333333"/>
-          <w:sz w:val="21"/>
-          <w:szCs w:val="21"/>
-        </w:rPr>
-        <w:t xml:space="preserve"> import and duplicate the relevant attributes):</w:t>
+        <w:t>The generator should query the following attributes (see the opp import and duplicate the relevant attributes):</w:t>
       </w:r>
     </w:p>
     <w:p>
@@ -12609,25 +11190,14 @@
           <w:szCs w:val="21"/>
         </w:rPr>
       </w:pPr>
-      <w:proofErr w:type="spellStart"/>
-      <w:r>
-        <w:rPr>
-          <w:rFonts w:ascii="Helvetica" w:hAnsi="Helvetica" w:cs="Helvetica"/>
-          <w:color w:val="333333"/>
-          <w:sz w:val="21"/>
-          <w:szCs w:val="21"/>
-        </w:rPr>
-        <w:t>Infopro</w:t>
-      </w:r>
-      <w:proofErr w:type="spellEnd"/>
-      <w:r>
-        <w:rPr>
-          <w:rFonts w:ascii="Helvetica" w:hAnsi="Helvetica" w:cs="Helvetica"/>
-          <w:color w:val="333333"/>
-          <w:sz w:val="21"/>
-          <w:szCs w:val="21"/>
-        </w:rPr>
-        <w:t xml:space="preserve"> division</w:t>
+      <w:r>
+        <w:rPr>
+          <w:rFonts w:ascii="Helvetica" w:hAnsi="Helvetica" w:cs="Helvetica"/>
+          <w:color w:val="333333"/>
+          <w:sz w:val="21"/>
+          <w:szCs w:val="21"/>
+        </w:rPr>
+        <w:t>Infopro division</w:t>
       </w:r>
     </w:p>
     <w:p>
@@ -12702,47 +11272,7 @@
           <w:sz w:val="21"/>
           <w:szCs w:val="21"/>
         </w:rPr>
-        <w:t xml:space="preserve">The parser should take the values and generate a delimited string and store it in the aforementioned </w:t>
-      </w:r>
-      <w:proofErr w:type="spellStart"/>
-      <w:r>
-        <w:rPr>
-          <w:rFonts w:ascii="Helvetica" w:hAnsi="Helvetica" w:cs="Helvetica"/>
-          <w:color w:val="333333"/>
-          <w:sz w:val="21"/>
-          <w:szCs w:val="21"/>
-        </w:rPr>
-        <w:t>sfdcOpportunityStringValidation_quote</w:t>
-      </w:r>
-      <w:proofErr w:type="spellEnd"/>
-      <w:r>
-        <w:rPr>
-          <w:rFonts w:ascii="Helvetica" w:hAnsi="Helvetica" w:cs="Helvetica"/>
-          <w:color w:val="333333"/>
-          <w:sz w:val="21"/>
-          <w:szCs w:val="21"/>
-        </w:rPr>
-        <w:t xml:space="preserve"> in </w:t>
-      </w:r>
-      <w:proofErr w:type="spellStart"/>
-      <w:r>
-        <w:rPr>
-          <w:rFonts w:ascii="Helvetica" w:hAnsi="Helvetica" w:cs="Helvetica"/>
-          <w:color w:val="333333"/>
-          <w:sz w:val="21"/>
-          <w:szCs w:val="21"/>
-        </w:rPr>
-        <w:t>teh</w:t>
-      </w:r>
-      <w:proofErr w:type="spellEnd"/>
-      <w:r>
-        <w:rPr>
-          <w:rFonts w:ascii="Helvetica" w:hAnsi="Helvetica" w:cs="Helvetica"/>
-          <w:color w:val="333333"/>
-          <w:sz w:val="21"/>
-          <w:szCs w:val="21"/>
-        </w:rPr>
-        <w:t xml:space="preserve"> following format:</w:t>
+        <w:t>The parser should take the values and generate a delimited string and store it in the aforementioned sfdcOpportunityStringValidation_quote in teh following format:</w:t>
       </w:r>
     </w:p>
     <w:p>
@@ -12760,45 +11290,14 @@
           <w:szCs w:val="21"/>
         </w:rPr>
       </w:pPr>
-      <w:proofErr w:type="spellStart"/>
-      <w:r>
-        <w:rPr>
-          <w:rFonts w:ascii="Helvetica" w:hAnsi="Helvetica" w:cs="Helvetica"/>
-          <w:color w:val="333333"/>
-          <w:sz w:val="21"/>
-          <w:szCs w:val="21"/>
-        </w:rPr>
-        <w:t>name!nv!value</w:t>
-      </w:r>
-      <w:proofErr w:type="spellEnd"/>
-      <w:r>
-        <w:rPr>
-          <w:rFonts w:ascii="Helvetica" w:hAnsi="Helvetica" w:cs="Helvetica"/>
-          <w:color w:val="333333"/>
-          <w:sz w:val="21"/>
-          <w:szCs w:val="21"/>
-        </w:rPr>
-        <w:t>!&amp;!</w:t>
-      </w:r>
-      <w:proofErr w:type="spellStart"/>
-      <w:r>
-        <w:rPr>
-          <w:rFonts w:ascii="Helvetica" w:hAnsi="Helvetica" w:cs="Helvetica"/>
-          <w:color w:val="333333"/>
-          <w:sz w:val="21"/>
-          <w:szCs w:val="21"/>
-        </w:rPr>
-        <w:t>name!nv!value</w:t>
-      </w:r>
-      <w:proofErr w:type="spellEnd"/>
-      <w:r>
-        <w:rPr>
-          <w:rFonts w:ascii="Helvetica" w:hAnsi="Helvetica" w:cs="Helvetica"/>
-          <w:color w:val="333333"/>
-          <w:sz w:val="21"/>
-          <w:szCs w:val="21"/>
-        </w:rPr>
-        <w:t xml:space="preserve"> …</w:t>
+      <w:r>
+        <w:rPr>
+          <w:rFonts w:ascii="Helvetica" w:hAnsi="Helvetica" w:cs="Helvetica"/>
+          <w:color w:val="333333"/>
+          <w:sz w:val="21"/>
+          <w:szCs w:val="21"/>
+        </w:rPr>
+        <w:t>name!nv!value!&amp;!name!nv!value …</w:t>
       </w:r>
     </w:p>
     <w:p>
@@ -12816,65 +11315,14 @@
           <w:szCs w:val="21"/>
         </w:rPr>
       </w:pPr>
-      <w:proofErr w:type="gramStart"/>
-      <w:r>
-        <w:rPr>
-          <w:rFonts w:ascii="Helvetica" w:hAnsi="Helvetica" w:cs="Helvetica"/>
-          <w:color w:val="333333"/>
-          <w:sz w:val="21"/>
-          <w:szCs w:val="21"/>
-        </w:rPr>
-        <w:t>where</w:t>
-      </w:r>
-      <w:proofErr w:type="gramEnd"/>
-      <w:r>
-        <w:rPr>
-          <w:rFonts w:ascii="Helvetica" w:hAnsi="Helvetica" w:cs="Helvetica"/>
-          <w:color w:val="333333"/>
-          <w:sz w:val="21"/>
-          <w:szCs w:val="21"/>
-        </w:rPr>
-        <w:t xml:space="preserve"> name = </w:t>
-      </w:r>
-      <w:proofErr w:type="spellStart"/>
-      <w:r>
-        <w:rPr>
-          <w:rFonts w:ascii="Helvetica" w:hAnsi="Helvetica" w:cs="Helvetica"/>
-          <w:color w:val="333333"/>
-          <w:sz w:val="21"/>
-          <w:szCs w:val="21"/>
-        </w:rPr>
-        <w:t>cpq</w:t>
-      </w:r>
-      <w:proofErr w:type="spellEnd"/>
-      <w:r>
-        <w:rPr>
-          <w:rFonts w:ascii="Helvetica" w:hAnsi="Helvetica" w:cs="Helvetica"/>
-          <w:color w:val="333333"/>
-          <w:sz w:val="21"/>
-          <w:szCs w:val="21"/>
-        </w:rPr>
-        <w:t xml:space="preserve"> </w:t>
-      </w:r>
-      <w:proofErr w:type="spellStart"/>
-      <w:r>
-        <w:rPr>
-          <w:rFonts w:ascii="Helvetica" w:hAnsi="Helvetica" w:cs="Helvetica"/>
-          <w:color w:val="333333"/>
-          <w:sz w:val="21"/>
-          <w:szCs w:val="21"/>
-        </w:rPr>
-        <w:t>varname</w:t>
-      </w:r>
-      <w:proofErr w:type="spellEnd"/>
-      <w:r>
-        <w:rPr>
-          <w:rFonts w:ascii="Helvetica" w:hAnsi="Helvetica" w:cs="Helvetica"/>
-          <w:color w:val="333333"/>
-          <w:sz w:val="21"/>
-          <w:szCs w:val="21"/>
-        </w:rPr>
-        <w:t xml:space="preserve"> of the contact attributes.</w:t>
+      <w:r>
+        <w:rPr>
+          <w:rFonts w:ascii="Helvetica" w:hAnsi="Helvetica" w:cs="Helvetica"/>
+          <w:color w:val="333333"/>
+          <w:sz w:val="21"/>
+          <w:szCs w:val="21"/>
+        </w:rPr>
+        <w:t>where name = cpq varname of the contact attributes.</w:t>
       </w:r>
     </w:p>
     <w:p>
@@ -12924,27 +11372,7 @@
           <w:sz w:val="21"/>
           <w:szCs w:val="21"/>
         </w:rPr>
-        <w:t xml:space="preserve">Generate a delimited string as before of the following attributes and set </w:t>
-      </w:r>
-      <w:proofErr w:type="spellStart"/>
-      <w:r>
-        <w:rPr>
-          <w:rFonts w:ascii="Helvetica" w:hAnsi="Helvetica" w:cs="Helvetica"/>
-          <w:color w:val="333333"/>
-          <w:sz w:val="21"/>
-          <w:szCs w:val="21"/>
-        </w:rPr>
-        <w:t>sfdcSiteStringValidation_quote</w:t>
-      </w:r>
-      <w:proofErr w:type="spellEnd"/>
-      <w:r>
-        <w:rPr>
-          <w:rFonts w:ascii="Helvetica" w:hAnsi="Helvetica" w:cs="Helvetica"/>
-          <w:color w:val="333333"/>
-          <w:sz w:val="21"/>
-          <w:szCs w:val="21"/>
-        </w:rPr>
-        <w:t>:</w:t>
+        <w:t>Generate a delimited string as before of the following attributes and set sfdcSiteStringValidation_quote:</w:t>
       </w:r>
     </w:p>
     <w:p>
@@ -13094,19 +11522,8 @@
           <w:sz w:val="21"/>
           <w:szCs w:val="21"/>
         </w:rPr>
-        <w:t xml:space="preserve">Site </w:t>
-      </w:r>
-      <w:proofErr w:type="spellStart"/>
-      <w:r>
-        <w:rPr>
-          <w:rFonts w:ascii="Helvetica" w:hAnsi="Helvetica" w:cs="Helvetica"/>
-          <w:color w:val="333333"/>
-          <w:sz w:val="21"/>
-          <w:szCs w:val="21"/>
-        </w:rPr>
-        <w:t>Lat</w:t>
-      </w:r>
-      <w:proofErr w:type="spellEnd"/>
+        <w:t>Site Lat</w:t>
+      </w:r>
     </w:p>
     <w:p>
       <w:pPr>
@@ -13156,39 +11573,8 @@
           <w:szCs w:val="21"/>
         </w:rPr>
         <w:lastRenderedPageBreak/>
-        <w:t>Modify the integration tab on the finalize (</w:t>
-      </w:r>
-      <w:proofErr w:type="spellStart"/>
-      <w:r>
-        <w:rPr>
-          <w:rFonts w:ascii="Helvetica" w:hAnsi="Helvetica" w:cs="Helvetica"/>
-          <w:color w:val="333333"/>
-          <w:sz w:val="21"/>
-          <w:szCs w:val="21"/>
-        </w:rPr>
-        <w:t>finalizeContract_quote</w:t>
-      </w:r>
-      <w:proofErr w:type="spellEnd"/>
-      <w:r>
-        <w:rPr>
-          <w:rFonts w:ascii="Helvetica" w:hAnsi="Helvetica" w:cs="Helvetica"/>
-          <w:color w:val="333333"/>
-          <w:sz w:val="21"/>
-          <w:szCs w:val="21"/>
-        </w:rPr>
-        <w:t xml:space="preserve">) action to run these newly created integration </w:t>
-      </w:r>
-      <w:proofErr w:type="spellStart"/>
-      <w:r>
-        <w:rPr>
-          <w:rFonts w:ascii="Helvetica" w:hAnsi="Helvetica" w:cs="Helvetica"/>
-          <w:color w:val="333333"/>
-          <w:sz w:val="21"/>
-          <w:szCs w:val="21"/>
-        </w:rPr>
-        <w:t>xsls</w:t>
-      </w:r>
-      <w:proofErr w:type="spellEnd"/>
+        <w:t>Modify the integration tab on the finalize (finalizeContract_quote) action to run these newly created integration xsls</w:t>
+      </w:r>
     </w:p>
     <w:p>
       <w:pPr>
@@ -13212,67 +11598,7 @@
           <w:sz w:val="21"/>
           <w:szCs w:val="21"/>
         </w:rPr>
-        <w:t xml:space="preserve">Create a new validation rule on </w:t>
-      </w:r>
-      <w:proofErr w:type="spellStart"/>
-      <w:r>
-        <w:rPr>
-          <w:rFonts w:ascii="Helvetica" w:hAnsi="Helvetica" w:cs="Helvetica"/>
-          <w:color w:val="333333"/>
-          <w:sz w:val="21"/>
-          <w:szCs w:val="21"/>
-        </w:rPr>
-        <w:t>finalizeContract_quote</w:t>
-      </w:r>
-      <w:proofErr w:type="spellEnd"/>
-      <w:r>
-        <w:rPr>
-          <w:rFonts w:ascii="Helvetica" w:hAnsi="Helvetica" w:cs="Helvetica"/>
-          <w:color w:val="333333"/>
-          <w:sz w:val="21"/>
-          <w:szCs w:val="21"/>
-        </w:rPr>
-        <w:t xml:space="preserve"> to check if the values in the delimited string in </w:t>
-      </w:r>
-      <w:proofErr w:type="spellStart"/>
-      <w:r>
-        <w:rPr>
-          <w:rFonts w:ascii="Helvetica" w:hAnsi="Helvetica" w:cs="Helvetica"/>
-          <w:color w:val="333333"/>
-          <w:sz w:val="21"/>
-          <w:szCs w:val="21"/>
-        </w:rPr>
-        <w:t>sfdcOpportunityStringValidation_quote</w:t>
-      </w:r>
-      <w:proofErr w:type="spellEnd"/>
-      <w:r>
-        <w:rPr>
-          <w:rFonts w:ascii="Helvetica" w:hAnsi="Helvetica" w:cs="Helvetica"/>
-          <w:color w:val="333333"/>
-          <w:sz w:val="21"/>
-          <w:szCs w:val="21"/>
-        </w:rPr>
-        <w:t xml:space="preserve"> or </w:t>
-      </w:r>
-      <w:proofErr w:type="spellStart"/>
-      <w:r>
-        <w:rPr>
-          <w:rFonts w:ascii="Helvetica" w:hAnsi="Helvetica" w:cs="Helvetica"/>
-          <w:color w:val="333333"/>
-          <w:sz w:val="21"/>
-          <w:szCs w:val="21"/>
-        </w:rPr>
-        <w:t>sfdcSiteStringValidation_quote</w:t>
-      </w:r>
-      <w:proofErr w:type="spellEnd"/>
-      <w:r>
-        <w:rPr>
-          <w:rFonts w:ascii="Helvetica" w:hAnsi="Helvetica" w:cs="Helvetica"/>
-          <w:color w:val="333333"/>
-          <w:sz w:val="21"/>
-          <w:szCs w:val="21"/>
-        </w:rPr>
-        <w:t xml:space="preserve"> match the values originally imported upon quote creation in the separate attributes as mapped in the opportunity import / site import. If not, display a nice message.</w:t>
+        <w:t>Create a new validation rule on finalizeContract_quote to check if the values in the delimited string in sfdcOpportunityStringValidation_quote or sfdcSiteStringValidation_quote match the values originally imported upon quote creation in the separate attributes as mapped in the opportunity import / site import. If not, display a nice message.</w:t>
       </w:r>
     </w:p>
     <w:p>
@@ -13295,23 +11621,7 @@
           <w:rFonts w:asciiTheme="minorHAnsi" w:hAnsiTheme="minorHAnsi"/>
           <w:b/>
         </w:rPr>
-        <w:t xml:space="preserve"> (TIBCO, BI, </w:t>
-      </w:r>
-      <w:proofErr w:type="spellStart"/>
-      <w:r>
-        <w:rPr>
-          <w:rFonts w:asciiTheme="minorHAnsi" w:hAnsiTheme="minorHAnsi"/>
-          <w:b/>
-        </w:rPr>
-        <w:t>InfoPro</w:t>
-      </w:r>
-      <w:proofErr w:type="spellEnd"/>
-      <w:r>
-        <w:rPr>
-          <w:rFonts w:asciiTheme="minorHAnsi" w:hAnsiTheme="minorHAnsi"/>
-          <w:b/>
-        </w:rPr>
-        <w:t>)</w:t>
+        <w:t xml:space="preserve"> (TIBCO, BI, InfoPro)</w:t>
       </w:r>
     </w:p>
     <w:p>
@@ -13327,31 +11637,13 @@
         </w:rPr>
         <w:t xml:space="preserve">New attributes: </w:t>
       </w:r>
-      <w:proofErr w:type="spellStart"/>
       <w:r>
         <w:rPr>
           <w:rFonts w:asciiTheme="minorHAnsi" w:hAnsiTheme="minorHAnsi" w:cs="Helvetica"/>
           <w:color w:val="333333"/>
         </w:rPr>
-        <w:t>sfdcOpportunityStringValidation_quote</w:t>
-      </w:r>
-      <w:proofErr w:type="spellEnd"/>
-      <w:r>
-        <w:rPr>
-          <w:rFonts w:asciiTheme="minorHAnsi" w:hAnsiTheme="minorHAnsi" w:cs="Helvetica"/>
-          <w:color w:val="333333"/>
-        </w:rPr>
-        <w:t xml:space="preserve">, </w:t>
-      </w:r>
-      <w:proofErr w:type="spellStart"/>
-      <w:r>
-        <w:rPr>
-          <w:rFonts w:asciiTheme="minorHAnsi" w:hAnsiTheme="minorHAnsi" w:cs="Helvetica"/>
-          <w:color w:val="333333"/>
-        </w:rPr>
-        <w:t>sfdcSiteStringValidation_quote</w:t>
-      </w:r>
-      <w:proofErr w:type="spellEnd"/>
+        <w:t>sfdcOpportunityStringValidation_quote, sfdcSiteStringValidation_quote</w:t>
+      </w:r>
     </w:p>
     <w:p>
       <w:pPr>
@@ -13476,27 +11768,7 @@
           <w:sz w:val="21"/>
           <w:szCs w:val="21"/>
         </w:rPr>
-        <w:t xml:space="preserve">Update the </w:t>
-      </w:r>
-      <w:proofErr w:type="spellStart"/>
-      <w:r>
-        <w:rPr>
-          <w:rFonts w:ascii="Helvetica" w:hAnsi="Helvetica" w:cs="Helvetica"/>
-          <w:color w:val="333333"/>
-          <w:sz w:val="21"/>
-          <w:szCs w:val="21"/>
-        </w:rPr>
-        <w:t>importOpportunity_process_generator</w:t>
-      </w:r>
-      <w:proofErr w:type="spellEnd"/>
-      <w:r>
-        <w:rPr>
-          <w:rFonts w:ascii="Helvetica" w:hAnsi="Helvetica" w:cs="Helvetica"/>
-          <w:color w:val="333333"/>
-          <w:sz w:val="21"/>
-          <w:szCs w:val="21"/>
-        </w:rPr>
-        <w:t xml:space="preserve"> and _parser to handle the shortened Area field.</w:t>
+        <w:t>Update the importOpportunity_process_generator and _parser to handle the shortened Area field.</w:t>
       </w:r>
     </w:p>
     <w:p>
@@ -13519,23 +11791,7 @@
           <w:rFonts w:asciiTheme="minorHAnsi" w:hAnsiTheme="minorHAnsi"/>
           <w:b/>
         </w:rPr>
-        <w:t xml:space="preserve"> (TIBCO, BI, </w:t>
-      </w:r>
-      <w:proofErr w:type="spellStart"/>
-      <w:r>
-        <w:rPr>
-          <w:rFonts w:asciiTheme="minorHAnsi" w:hAnsiTheme="minorHAnsi"/>
-          <w:b/>
-        </w:rPr>
-        <w:t>InfoPro</w:t>
-      </w:r>
-      <w:proofErr w:type="spellEnd"/>
-      <w:r>
-        <w:rPr>
-          <w:rFonts w:asciiTheme="minorHAnsi" w:hAnsiTheme="minorHAnsi"/>
-          <w:b/>
-        </w:rPr>
-        <w:t>)</w:t>
+        <w:t xml:space="preserve"> (TIBCO, BI, InfoPro)</w:t>
       </w:r>
     </w:p>
     <w:p>
@@ -13689,7 +11945,6 @@
         </w:rPr>
         <w:t> </w:t>
       </w:r>
-      <w:proofErr w:type="spellStart"/>
       <w:r>
         <w:rPr>
           <w:rStyle w:val="HTMLCode"/>
@@ -13700,7 +11955,6 @@
         </w:rPr>
         <w:t>account_readOnly_quote</w:t>
       </w:r>
-      <w:proofErr w:type="spellEnd"/>
       <w:r>
         <w:rPr>
           <w:rStyle w:val="apple-converted-space"/>
@@ -13743,30 +11997,14 @@
           <w:rFonts w:asciiTheme="minorHAnsi" w:hAnsiTheme="minorHAnsi"/>
           <w:b/>
         </w:rPr>
-        <w:t xml:space="preserve"> (TIBCO, BI, </w:t>
-      </w:r>
-      <w:proofErr w:type="spellStart"/>
+        <w:t xml:space="preserve"> (TIBCO, BI, Info</w:t>
+      </w:r>
       <w:r>
         <w:rPr>
           <w:rFonts w:asciiTheme="minorHAnsi" w:hAnsiTheme="minorHAnsi"/>
           <w:b/>
         </w:rPr>
-        <w:t>Info</w:t>
-      </w:r>
-      <w:r>
-        <w:rPr>
-          <w:rFonts w:asciiTheme="minorHAnsi" w:hAnsiTheme="minorHAnsi"/>
-          <w:b/>
-        </w:rPr>
-        <w:t>Pro</w:t>
-      </w:r>
-      <w:proofErr w:type="spellEnd"/>
-      <w:r>
-        <w:rPr>
-          <w:rFonts w:asciiTheme="minorHAnsi" w:hAnsiTheme="minorHAnsi"/>
-          <w:b/>
-        </w:rPr>
-        <w:t>)</w:t>
+        <w:t>Pro)</w:t>
       </w:r>
     </w:p>
     <w:p>
@@ -13838,17 +12076,9 @@
         <w:rPr>
           <w:rFonts w:asciiTheme="minorHAnsi" w:hAnsiTheme="minorHAnsi"/>
         </w:rPr>
-        <w:t xml:space="preserve">Return to Opportunity not working in </w:t>
-      </w:r>
-      <w:proofErr w:type="spellStart"/>
-      <w:r>
-        <w:rPr>
-          <w:rFonts w:asciiTheme="minorHAnsi" w:hAnsiTheme="minorHAnsi"/>
-        </w:rPr>
-        <w:t>FullSB</w:t>
+        <w:t>Return to Opportunity not working in FullSB</w:t>
       </w:r>
       <w:bookmarkEnd w:id="57"/>
-      <w:proofErr w:type="spellEnd"/>
     </w:p>
     <w:p>
       <w:pPr>
@@ -13895,51 +12125,7 @@
           <w:szCs w:val="21"/>
           <w:shd w:val="clear" w:color="auto" w:fill="FFFFFF"/>
         </w:rPr>
-        <w:t xml:space="preserve">The Return to Opportunity button does not redirect you back to SFDC successfully in the </w:t>
-      </w:r>
-      <w:proofErr w:type="spellStart"/>
-      <w:r>
-        <w:rPr>
-          <w:rFonts w:ascii="Helvetica" w:hAnsi="Helvetica" w:cs="Helvetica"/>
-          <w:color w:val="333333"/>
-          <w:sz w:val="21"/>
-          <w:szCs w:val="21"/>
-          <w:shd w:val="clear" w:color="auto" w:fill="FFFFFF"/>
-        </w:rPr>
-        <w:t>FullSB</w:t>
-      </w:r>
-      <w:proofErr w:type="spellEnd"/>
-      <w:r>
-        <w:rPr>
-          <w:rFonts w:ascii="Helvetica" w:hAnsi="Helvetica" w:cs="Helvetica"/>
-          <w:color w:val="333333"/>
-          <w:sz w:val="21"/>
-          <w:szCs w:val="21"/>
-          <w:shd w:val="clear" w:color="auto" w:fill="FFFFFF"/>
-        </w:rPr>
-        <w:t xml:space="preserve">, Training, or Prod environments. Each SFDC site will have a unique return link, and we've only set it up for Dev to JADINT, </w:t>
-      </w:r>
-      <w:proofErr w:type="spellStart"/>
-      <w:r>
-        <w:rPr>
-          <w:rFonts w:ascii="Helvetica" w:hAnsi="Helvetica" w:cs="Helvetica"/>
-          <w:color w:val="333333"/>
-          <w:sz w:val="21"/>
-          <w:szCs w:val="21"/>
-          <w:shd w:val="clear" w:color="auto" w:fill="FFFFFF"/>
-        </w:rPr>
-        <w:t>TestSFDC</w:t>
-      </w:r>
-      <w:proofErr w:type="spellEnd"/>
-      <w:r>
-        <w:rPr>
-          <w:rFonts w:ascii="Helvetica" w:hAnsi="Helvetica" w:cs="Helvetica"/>
-          <w:color w:val="333333"/>
-          <w:sz w:val="21"/>
-          <w:szCs w:val="21"/>
-          <w:shd w:val="clear" w:color="auto" w:fill="FFFFFF"/>
-        </w:rPr>
-        <w:t xml:space="preserve"> to Staging.</w:t>
+        <w:t>The Return to Opportunity button does not redirect you back to SFDC successfully in the FullSB, Training, or Prod environments. Each SFDC site will have a unique return link, and we've only set it up for Dev to JADINT, TestSFDC to Staging.</w:t>
       </w:r>
     </w:p>
     <w:p>
@@ -14019,9 +12205,8 @@
           <w:szCs w:val="21"/>
           <w:shd w:val="clear" w:color="auto" w:fill="FFFFFF"/>
         </w:rPr>
-        <w:t xml:space="preserve">Update the </w:t>
-      </w:r>
-      <w:proofErr w:type="spellStart"/>
+        <w:t>Update the returnToOpportunity_quote destination function to pull from a new data table</w:t>
+      </w:r>
       <w:r>
         <w:rPr>
           <w:rFonts w:ascii="Helvetica" w:hAnsi="Helvetica" w:cs="Helvetica"/>
@@ -14030,9 +12215,8 @@
           <w:szCs w:val="21"/>
           <w:shd w:val="clear" w:color="auto" w:fill="FFFFFF"/>
         </w:rPr>
-        <w:t>returnToOpportunity_quote</w:t>
-      </w:r>
-      <w:proofErr w:type="spellEnd"/>
+        <w:t xml:space="preserve"> named ‘salesforce’</w:t>
+      </w:r>
       <w:r>
         <w:rPr>
           <w:rFonts w:ascii="Helvetica" w:hAnsi="Helvetica" w:cs="Helvetica"/>
@@ -14041,9 +12225,12 @@
           <w:szCs w:val="21"/>
           <w:shd w:val="clear" w:color="auto" w:fill="FFFFFF"/>
         </w:rPr>
-        <w:t xml:space="preserve"> destination function to pull from a new data table</w:t>
-      </w:r>
-      <w:r>
+        <w:t>, so it's easier to change the return link if Salesforce makes changes to that URL.</w:t>
+      </w:r>
+    </w:p>
+    <w:p>
+      <w:pPr>
+        <w:pStyle w:val="BodyText"/>
         <w:rPr>
           <w:rFonts w:ascii="Helvetica" w:hAnsi="Helvetica" w:cs="Helvetica"/>
           <w:color w:val="333333"/>
@@ -14051,8 +12238,7 @@
           <w:szCs w:val="21"/>
           <w:shd w:val="clear" w:color="auto" w:fill="FFFFFF"/>
         </w:rPr>
-        <w:t xml:space="preserve"> named ‘salesforce’</w:t>
-      </w:r>
+      </w:pPr>
       <w:r>
         <w:rPr>
           <w:rFonts w:ascii="Helvetica" w:hAnsi="Helvetica" w:cs="Helvetica"/>
@@ -14061,51 +12247,7 @@
           <w:szCs w:val="21"/>
           <w:shd w:val="clear" w:color="auto" w:fill="FFFFFF"/>
         </w:rPr>
-        <w:t>, so it's easier to change the return link if Salesforce makes changes to that URL.</w:t>
-      </w:r>
-    </w:p>
-    <w:p>
-      <w:pPr>
-        <w:pStyle w:val="BodyText"/>
-        <w:rPr>
-          <w:rFonts w:ascii="Helvetica" w:hAnsi="Helvetica" w:cs="Helvetica"/>
-          <w:color w:val="333333"/>
-          <w:sz w:val="21"/>
-          <w:szCs w:val="21"/>
-          <w:shd w:val="clear" w:color="auto" w:fill="FFFFFF"/>
-        </w:rPr>
-      </w:pPr>
-      <w:r>
-        <w:rPr>
-          <w:rFonts w:ascii="Helvetica" w:hAnsi="Helvetica" w:cs="Helvetica"/>
-          <w:color w:val="333333"/>
-          <w:sz w:val="21"/>
-          <w:szCs w:val="21"/>
-          <w:shd w:val="clear" w:color="auto" w:fill="FFFFFF"/>
-        </w:rPr>
-        <w:t xml:space="preserve">Also update </w:t>
-      </w:r>
-      <w:proofErr w:type="spellStart"/>
-      <w:r>
-        <w:rPr>
-          <w:rFonts w:ascii="Helvetica" w:hAnsi="Helvetica" w:cs="Helvetica"/>
-          <w:color w:val="333333"/>
-          <w:sz w:val="21"/>
-          <w:szCs w:val="21"/>
-          <w:shd w:val="clear" w:color="auto" w:fill="FFFFFF"/>
-        </w:rPr>
-        <w:t>finalizeContract_quote</w:t>
-      </w:r>
-      <w:proofErr w:type="spellEnd"/>
-      <w:r>
-        <w:rPr>
-          <w:rFonts w:ascii="Helvetica" w:hAnsi="Helvetica" w:cs="Helvetica"/>
-          <w:color w:val="333333"/>
-          <w:sz w:val="21"/>
-          <w:szCs w:val="21"/>
-          <w:shd w:val="clear" w:color="auto" w:fill="FFFFFF"/>
-        </w:rPr>
-        <w:t xml:space="preserve"> similarly.</w:t>
+        <w:t>Also update finalizeContract_quote similarly.</w:t>
       </w:r>
     </w:p>
     <w:p>
@@ -14214,23 +12356,7 @@
           <w:rFonts w:asciiTheme="minorHAnsi" w:hAnsiTheme="minorHAnsi"/>
           <w:b/>
         </w:rPr>
-        <w:t xml:space="preserve"> (TIBCO, BI, </w:t>
-      </w:r>
-      <w:proofErr w:type="spellStart"/>
-      <w:r>
-        <w:rPr>
-          <w:rFonts w:asciiTheme="minorHAnsi" w:hAnsiTheme="minorHAnsi"/>
-          <w:b/>
-        </w:rPr>
-        <w:t>InfoPro</w:t>
-      </w:r>
-      <w:proofErr w:type="spellEnd"/>
-      <w:r>
-        <w:rPr>
-          <w:rFonts w:asciiTheme="minorHAnsi" w:hAnsiTheme="minorHAnsi"/>
-          <w:b/>
-        </w:rPr>
-        <w:t>)</w:t>
+        <w:t xml:space="preserve"> (TIBCO, BI, InfoPro)</w:t>
       </w:r>
     </w:p>
     <w:p>
@@ -14264,19 +12390,11 @@
         </w:rPr>
       </w:pPr>
       <w:bookmarkStart w:id="59" w:name="_Toc421785755"/>
-      <w:proofErr w:type="spellStart"/>
-      <w:r>
-        <w:rPr>
-          <w:rFonts w:asciiTheme="minorHAnsi" w:hAnsiTheme="minorHAnsi"/>
-        </w:rPr>
-        <w:t>InfoPro</w:t>
-      </w:r>
-      <w:proofErr w:type="spellEnd"/>
-      <w:r>
-        <w:rPr>
-          <w:rFonts w:asciiTheme="minorHAnsi" w:hAnsiTheme="minorHAnsi"/>
-        </w:rPr>
-        <w:t xml:space="preserve"> Interface</w:t>
+      <w:r>
+        <w:rPr>
+          <w:rFonts w:asciiTheme="minorHAnsi" w:hAnsiTheme="minorHAnsi"/>
+        </w:rPr>
+        <w:t>InfoPro Interface</w:t>
       </w:r>
       <w:bookmarkEnd w:id="59"/>
     </w:p>
@@ -14585,6 +12703,7 @@
         <w:dataBinding w:prefixMappings="xmlns:ns0='http://purl.org/dc/elements/1.1/' xmlns:ns1='http://schemas.openxmlformats.org/package/2006/metadata/core-properties' " w:xpath="/ns1:coreProperties[1]/ns0:title[1]" w:storeItemID="{6C3C8BC8-F283-45AE-878A-BAB7291924A1}"/>
         <w:text/>
       </w:sdtPr>
+      <w:sdtEndPr/>
       <w:sdtContent>
         <w:r>
           <w:t>Commercial Carts</w:t>
@@ -14607,7 +12726,7 @@
       <w:rPr>
         <w:noProof/>
       </w:rPr>
-      <w:t>6/15/2015 9:14:30 AM</w:t>
+      <w:t>6/15/2015 11:16:03 AM</w:t>
     </w:r>
     <w:r>
       <w:rPr>
@@ -14670,7 +12789,7 @@
         <w:sz w:val="16"/>
         <w:szCs w:val="16"/>
       </w:rPr>
-      <w:t>17</w:t>
+      <w:t>6</w:t>
     </w:r>
     <w:r>
       <w:rPr>
@@ -19750,9 +17869,12 @@
 </file>
 
 <file path=customXml/item1.xml><?xml version="1.0" encoding="utf-8"?>
-<p:properties xmlns:p="http://schemas.microsoft.com/office/2006/metadata/properties" xmlns:xsi="http://www.w3.org/2001/XMLSchema-instance">
-  <documentManagement/>
-</p:properties>
+<?mso-contentType ?>
+<FormTemplates xmlns="http://schemas.microsoft.com/sharepoint/v3/contenttype/forms">
+  <Display>DocumentLibraryForm</Display>
+  <Edit>DocumentLibraryForm</Edit>
+  <New>DocumentLibraryForm</New>
+</FormTemplates>
 </file>
 
 <file path=customXml/item2.xml><?xml version="1.0" encoding="utf-8"?>
@@ -19870,12 +17992,9 @@
 </file>
 
 <file path=customXml/item3.xml><?xml version="1.0" encoding="utf-8"?>
-<?mso-contentType ?>
-<FormTemplates xmlns="http://schemas.microsoft.com/sharepoint/v3/contenttype/forms">
-  <Display>DocumentLibraryForm</Display>
-  <Edit>DocumentLibraryForm</Edit>
-  <New>DocumentLibraryForm</New>
-</FormTemplates>
+<p:properties xmlns:p="http://schemas.microsoft.com/office/2006/metadata/properties" xmlns:xsi="http://www.w3.org/2001/XMLSchema-instance">
+  <documentManagement/>
+</p:properties>
 </file>
 
 <file path=customXml/item4.xml><?xml version="1.0" encoding="utf-8"?>
@@ -19883,9 +18002,9 @@
 </file>
 
 <file path=customXml/itemProps1.xml><?xml version="1.0" encoding="utf-8"?>
-<ds:datastoreItem xmlns:ds="http://schemas.openxmlformats.org/officeDocument/2006/customXml" ds:itemID="{E5265DE5-3E8E-4120-8280-8EC419E03148}">
+<ds:datastoreItem xmlns:ds="http://schemas.openxmlformats.org/officeDocument/2006/customXml" ds:itemID="{3CBB50F0-8F85-42BF-AC23-9DA2DC66E259}">
   <ds:schemaRefs>
-    <ds:schemaRef ds:uri="http://schemas.microsoft.com/office/2006/metadata/properties"/>
+    <ds:schemaRef ds:uri="http://schemas.microsoft.com/sharepoint/v3/contenttype/forms"/>
   </ds:schemaRefs>
 </ds:datastoreItem>
 </file>
@@ -19907,15 +18026,15 @@
 </file>
 
 <file path=customXml/itemProps3.xml><?xml version="1.0" encoding="utf-8"?>
-<ds:datastoreItem xmlns:ds="http://schemas.openxmlformats.org/officeDocument/2006/customXml" ds:itemID="{3CBB50F0-8F85-42BF-AC23-9DA2DC66E259}">
+<ds:datastoreItem xmlns:ds="http://schemas.openxmlformats.org/officeDocument/2006/customXml" ds:itemID="{E5265DE5-3E8E-4120-8280-8EC419E03148}">
   <ds:schemaRefs>
-    <ds:schemaRef ds:uri="http://schemas.microsoft.com/sharepoint/v3/contenttype/forms"/>
+    <ds:schemaRef ds:uri="http://schemas.microsoft.com/office/2006/metadata/properties"/>
   </ds:schemaRefs>
 </ds:datastoreItem>
 </file>
 
 <file path=customXml/itemProps4.xml><?xml version="1.0" encoding="utf-8"?>
-<ds:datastoreItem xmlns:ds="http://schemas.openxmlformats.org/officeDocument/2006/customXml" ds:itemID="{EF987A7B-C8CD-4210-B335-4175E21AA589}">
+<ds:datastoreItem xmlns:ds="http://schemas.openxmlformats.org/officeDocument/2006/customXml" ds:itemID="{5EC3F6EE-98E4-42FC-815D-17EF129D12F5}">
   <ds:schemaRefs>
     <ds:schemaRef ds:uri="http://schemas.openxmlformats.org/officeDocument/2006/bibliography"/>
   </ds:schemaRefs>

</xml_diff>